<commit_message>
viết thêm phân tích doc và dieuf chỉnh form hiển thị thông tin khách hàng
</commit_message>
<xml_diff>
--- a/Tan/Cơ Sơ Dữ liệu.docx
+++ b/Tan/Cơ Sơ Dữ liệu.docx
@@ -209,13 +209,7 @@
         <w:ind w:left="2127"/>
       </w:pPr>
       <w:r>
-        <w:t xml:space="preserve">SELECT </w:t>
-      </w:r>
-      <w:r>
-        <w:t xml:space="preserve">facebook </w:t>
-      </w:r>
-      <w:r>
-        <w:t>From User where facebook = ‘facebook khách hàng’;</w:t>
+        <w:t>SELECT facebook From User where facebook = ‘facebook khách hàng’;</w:t>
       </w:r>
     </w:p>
     <w:p>
@@ -264,13 +258,7 @@
         <w:ind w:left="2127"/>
       </w:pPr>
       <w:r>
-        <w:t>INSERT INTO User(</w:t>
-      </w:r>
-      <w:r>
-        <w:t>facebook</w:t>
-      </w:r>
-      <w:r>
-        <w:t>,password) VALUES(‘ ’,’ ’);</w:t>
+        <w:t>INSERT INTO User(facebook,password) VALUES(‘ ’,’ ’);</w:t>
       </w:r>
     </w:p>
     <w:p>
@@ -569,6 +557,327 @@
         <w:tab/>
         <w:t>Where s.tenSP = ‘tên sản phẩm’;</w:t>
       </w:r>
+    </w:p>
+    <w:p>
+      <w:pPr>
+        <w:pStyle w:val="ListParagraph"/>
+        <w:numPr>
+          <w:ilvl w:val="0"/>
+          <w:numId w:val="4"/>
+        </w:numPr>
+        <w:tabs>
+          <w:tab w:val="left" w:pos="1701"/>
+        </w:tabs>
+      </w:pPr>
+      <w:r>
+        <w:t xml:space="preserve">Trang </w:t>
+      </w:r>
+      <w:r>
+        <w:t xml:space="preserve">thông tin cá nhân (trangTTKhachHang.html): </w:t>
+      </w:r>
+    </w:p>
+    <w:p>
+      <w:pPr>
+        <w:pStyle w:val="ListParagraph"/>
+        <w:numPr>
+          <w:ilvl w:val="0"/>
+          <w:numId w:val="5"/>
+        </w:numPr>
+        <w:tabs>
+          <w:tab w:val="left" w:pos="1701"/>
+        </w:tabs>
+      </w:pPr>
+      <w:r>
+        <w:t xml:space="preserve">Mục đích: Trang dùng để hiển thị thông tin khách hàng từ đó có thể xem và sửa thông tin nếu muốn </w:t>
+      </w:r>
+    </w:p>
+    <w:p>
+      <w:pPr>
+        <w:pStyle w:val="ListParagraph"/>
+        <w:numPr>
+          <w:ilvl w:val="0"/>
+          <w:numId w:val="5"/>
+        </w:numPr>
+        <w:tabs>
+          <w:tab w:val="left" w:pos="1701"/>
+        </w:tabs>
+      </w:pPr>
+      <w:r>
+        <w:t>Chức năng:</w:t>
+      </w:r>
+    </w:p>
+    <w:p>
+      <w:pPr>
+        <w:pStyle w:val="ListParagraph"/>
+        <w:numPr>
+          <w:ilvl w:val="1"/>
+          <w:numId w:val="5"/>
+        </w:numPr>
+        <w:tabs>
+          <w:tab w:val="left" w:pos="1701"/>
+        </w:tabs>
+      </w:pPr>
+      <w:r>
+        <w:t>Xem thông tin:</w:t>
+      </w:r>
+    </w:p>
+    <w:p>
+      <w:pPr>
+        <w:pStyle w:val="ListParagraph"/>
+        <w:numPr>
+          <w:ilvl w:val="2"/>
+          <w:numId w:val="5"/>
+        </w:numPr>
+        <w:tabs>
+          <w:tab w:val="left" w:pos="1701"/>
+        </w:tabs>
+      </w:pPr>
+      <w:r>
+        <w:t>Mô ta giao diện là một form chứa các thông tin cơ bản của khách hàng cung cấp khách hàng có thể xem.</w:t>
+      </w:r>
+    </w:p>
+    <w:p>
+      <w:pPr>
+        <w:pStyle w:val="ListParagraph"/>
+        <w:numPr>
+          <w:ilvl w:val="2"/>
+          <w:numId w:val="5"/>
+        </w:numPr>
+        <w:tabs>
+          <w:tab w:val="left" w:pos="1701"/>
+        </w:tabs>
+      </w:pPr>
+      <w:r>
+        <w:t>Query:</w:t>
+      </w:r>
+    </w:p>
+    <w:p>
+      <w:pPr>
+        <w:pStyle w:val="ListParagraph"/>
+        <w:tabs>
+          <w:tab w:val="left" w:pos="1701"/>
+        </w:tabs>
+        <w:ind w:left="2880"/>
+      </w:pPr>
+      <w:r>
+        <w:t>SELECT hoTen, sdt, mail, facebook, imgID</w:t>
+      </w:r>
+    </w:p>
+    <w:p>
+      <w:pPr>
+        <w:pStyle w:val="ListParagraph"/>
+        <w:tabs>
+          <w:tab w:val="left" w:pos="1701"/>
+        </w:tabs>
+        <w:ind w:left="2880"/>
+      </w:pPr>
+      <w:r>
+        <w:tab/>
+      </w:r>
+      <w:r>
+        <w:tab/>
+      </w:r>
+      <w:r>
+        <w:t xml:space="preserve"> FROM User where hoten =’họ tên người dùng’; </w:t>
+      </w:r>
+    </w:p>
+    <w:p>
+      <w:pPr>
+        <w:pStyle w:val="ListParagraph"/>
+        <w:tabs>
+          <w:tab w:val="left" w:pos="1701"/>
+        </w:tabs>
+        <w:ind w:left="2880"/>
+      </w:pPr>
+      <w:r>
+        <w:t>SELECT hoTen, sdt</w:t>
+      </w:r>
+    </w:p>
+    <w:p>
+      <w:pPr>
+        <w:pStyle w:val="ListParagraph"/>
+        <w:tabs>
+          <w:tab w:val="left" w:pos="1701"/>
+        </w:tabs>
+        <w:ind w:left="2880"/>
+      </w:pPr>
+      <w:r>
+        <w:tab/>
+      </w:r>
+      <w:r>
+        <w:tab/>
+        <w:t xml:space="preserve"> FROM User where hoten =’họ tên người dùng’; </w:t>
+      </w:r>
+    </w:p>
+    <w:p>
+      <w:pPr>
+        <w:pStyle w:val="ListParagraph"/>
+        <w:numPr>
+          <w:ilvl w:val="0"/>
+          <w:numId w:val="7"/>
+        </w:numPr>
+        <w:tabs>
+          <w:tab w:val="left" w:pos="1701"/>
+        </w:tabs>
+      </w:pPr>
+      <w:r>
+        <w:lastRenderedPageBreak/>
+        <w:t>Sửa thông tin:</w:t>
+      </w:r>
+    </w:p>
+    <w:p>
+      <w:pPr>
+        <w:pStyle w:val="ListParagraph"/>
+        <w:numPr>
+          <w:ilvl w:val="0"/>
+          <w:numId w:val="9"/>
+        </w:numPr>
+        <w:tabs>
+          <w:tab w:val="left" w:pos="1701"/>
+        </w:tabs>
+      </w:pPr>
+      <w:r>
+        <w:t>Mô tả: Người dùng có thể nhấp vào các vùng dữ liệu trên form để thây đổi thông tin.</w:t>
+      </w:r>
+    </w:p>
+    <w:p>
+      <w:pPr>
+        <w:pStyle w:val="ListParagraph"/>
+        <w:numPr>
+          <w:ilvl w:val="0"/>
+          <w:numId w:val="9"/>
+        </w:numPr>
+        <w:tabs>
+          <w:tab w:val="left" w:pos="1701"/>
+        </w:tabs>
+      </w:pPr>
+      <w:r>
+        <w:t>Query:</w:t>
+      </w:r>
+    </w:p>
+    <w:p>
+      <w:pPr>
+        <w:pStyle w:val="ListParagraph"/>
+        <w:tabs>
+          <w:tab w:val="left" w:pos="1701"/>
+        </w:tabs>
+        <w:ind w:left="3137"/>
+      </w:pPr>
+      <w:r>
+        <w:t xml:space="preserve">UPDATE User </w:t>
+      </w:r>
+    </w:p>
+    <w:p>
+      <w:pPr>
+        <w:pStyle w:val="ListParagraph"/>
+        <w:tabs>
+          <w:tab w:val="left" w:pos="1701"/>
+        </w:tabs>
+        <w:ind w:left="3137"/>
+      </w:pPr>
+      <w:r>
+        <w:t>SET hoTen = ‘họ tên mới’,</w:t>
+      </w:r>
+    </w:p>
+    <w:p>
+      <w:pPr>
+        <w:pStyle w:val="ListParagraph"/>
+        <w:tabs>
+          <w:tab w:val="left" w:pos="1701"/>
+        </w:tabs>
+        <w:ind w:left="3137"/>
+      </w:pPr>
+      <w:r>
+        <w:tab/>
+        <w:t>Password = ‘ pasword mới’,</w:t>
+      </w:r>
+    </w:p>
+    <w:p>
+      <w:pPr>
+        <w:pStyle w:val="ListParagraph"/>
+        <w:tabs>
+          <w:tab w:val="left" w:pos="1701"/>
+        </w:tabs>
+        <w:ind w:left="3137"/>
+      </w:pPr>
+      <w:r>
+        <w:tab/>
+        <w:t>Sdt =  ‘sdt mới’,</w:t>
+      </w:r>
+    </w:p>
+    <w:p>
+      <w:pPr>
+        <w:pStyle w:val="ListParagraph"/>
+        <w:tabs>
+          <w:tab w:val="left" w:pos="1701"/>
+        </w:tabs>
+        <w:ind w:left="3137"/>
+      </w:pPr>
+      <w:r>
+        <w:tab/>
+        <w:t>Mail = ‘mail mới’,</w:t>
+      </w:r>
+    </w:p>
+    <w:p>
+      <w:pPr>
+        <w:pStyle w:val="ListParagraph"/>
+        <w:tabs>
+          <w:tab w:val="left" w:pos="1701"/>
+        </w:tabs>
+        <w:ind w:left="3137"/>
+      </w:pPr>
+      <w:r>
+        <w:tab/>
+        <w:t>Facebook = ‘facebook mới’,</w:t>
+      </w:r>
+    </w:p>
+    <w:p>
+      <w:pPr>
+        <w:pStyle w:val="ListParagraph"/>
+        <w:tabs>
+          <w:tab w:val="left" w:pos="1701"/>
+        </w:tabs>
+        <w:ind w:left="3137"/>
+      </w:pPr>
+      <w:r>
+        <w:tab/>
+      </w:r>
+      <w:r>
+        <w:t>imgID = ‘ảnh mới’,</w:t>
+      </w:r>
+    </w:p>
+    <w:p>
+      <w:pPr>
+        <w:pStyle w:val="ListParagraph"/>
+        <w:tabs>
+          <w:tab w:val="left" w:pos="1701"/>
+        </w:tabs>
+        <w:ind w:left="3137"/>
+      </w:pPr>
+      <w:r>
+        <w:t>WHERE hoTen = ‘ họ ten người dùng’;</w:t>
+      </w:r>
+    </w:p>
+    <w:p>
+      <w:pPr>
+        <w:pStyle w:val="ListParagraph"/>
+        <w:tabs>
+          <w:tab w:val="left" w:pos="1701"/>
+        </w:tabs>
+        <w:ind w:left="3137"/>
+      </w:pPr>
+      <w:r>
+        <w:tab/>
+      </w:r>
+    </w:p>
+    <w:p>
+      <w:pPr>
+        <w:pStyle w:val="ListParagraph"/>
+        <w:tabs>
+          <w:tab w:val="left" w:pos="1701"/>
+        </w:tabs>
+        <w:ind w:left="2880"/>
+      </w:pPr>
     </w:p>
     <w:p>
       <w:pPr>
@@ -639,7 +948,7 @@
   <w:abstractNum w:abstractNumId="0" w15:restartNumberingAfterBreak="0">
     <w:nsid w:val="036A2BCD"/>
     <w:multiLevelType w:val="hybridMultilevel"/>
-    <w:tmpl w:val="7646F79E"/>
+    <w:tmpl w:val="FD9268BE"/>
     <w:lvl w:ilvl="0" w:tplc="0409000F">
       <w:start w:val="1"/>
       <w:numFmt w:val="decimal"/>
@@ -835,6 +1144,119 @@
     </w:lvl>
   </w:abstractNum>
   <w:abstractNum w:abstractNumId="2" w15:restartNumberingAfterBreak="0">
+    <w:nsid w:val="047A74B3"/>
+    <w:multiLevelType w:val="hybridMultilevel"/>
+    <w:tmpl w:val="7CEE1A0E"/>
+    <w:lvl w:ilvl="0" w:tplc="042A0003">
+      <w:start w:val="1"/>
+      <w:numFmt w:val="bullet"/>
+      <w:lvlText w:val="o"/>
+      <w:lvlJc w:val="left"/>
+      <w:pPr>
+        <w:ind w:left="2417" w:hanging="360"/>
+      </w:pPr>
+      <w:rPr>
+        <w:rFonts w:ascii="Courier New" w:hAnsi="Courier New" w:cs="Courier New" w:hint="default"/>
+      </w:rPr>
+    </w:lvl>
+    <w:lvl w:ilvl="1" w:tplc="04090003" w:tentative="1">
+      <w:start w:val="1"/>
+      <w:numFmt w:val="bullet"/>
+      <w:lvlText w:val="o"/>
+      <w:lvlJc w:val="left"/>
+      <w:pPr>
+        <w:ind w:left="3137" w:hanging="360"/>
+      </w:pPr>
+      <w:rPr>
+        <w:rFonts w:ascii="Courier New" w:hAnsi="Courier New" w:cs="Courier New" w:hint="default"/>
+      </w:rPr>
+    </w:lvl>
+    <w:lvl w:ilvl="2" w:tplc="04090005" w:tentative="1">
+      <w:start w:val="1"/>
+      <w:numFmt w:val="bullet"/>
+      <w:lvlText w:val=""/>
+      <w:lvlJc w:val="left"/>
+      <w:pPr>
+        <w:ind w:left="3857" w:hanging="360"/>
+      </w:pPr>
+      <w:rPr>
+        <w:rFonts w:ascii="Wingdings" w:hAnsi="Wingdings" w:hint="default"/>
+      </w:rPr>
+    </w:lvl>
+    <w:lvl w:ilvl="3" w:tplc="04090001" w:tentative="1">
+      <w:start w:val="1"/>
+      <w:numFmt w:val="bullet"/>
+      <w:lvlText w:val=""/>
+      <w:lvlJc w:val="left"/>
+      <w:pPr>
+        <w:ind w:left="4577" w:hanging="360"/>
+      </w:pPr>
+      <w:rPr>
+        <w:rFonts w:ascii="Symbol" w:hAnsi="Symbol" w:hint="default"/>
+      </w:rPr>
+    </w:lvl>
+    <w:lvl w:ilvl="4" w:tplc="04090003" w:tentative="1">
+      <w:start w:val="1"/>
+      <w:numFmt w:val="bullet"/>
+      <w:lvlText w:val="o"/>
+      <w:lvlJc w:val="left"/>
+      <w:pPr>
+        <w:ind w:left="5297" w:hanging="360"/>
+      </w:pPr>
+      <w:rPr>
+        <w:rFonts w:ascii="Courier New" w:hAnsi="Courier New" w:cs="Courier New" w:hint="default"/>
+      </w:rPr>
+    </w:lvl>
+    <w:lvl w:ilvl="5" w:tplc="04090005" w:tentative="1">
+      <w:start w:val="1"/>
+      <w:numFmt w:val="bullet"/>
+      <w:lvlText w:val=""/>
+      <w:lvlJc w:val="left"/>
+      <w:pPr>
+        <w:ind w:left="6017" w:hanging="360"/>
+      </w:pPr>
+      <w:rPr>
+        <w:rFonts w:ascii="Wingdings" w:hAnsi="Wingdings" w:hint="default"/>
+      </w:rPr>
+    </w:lvl>
+    <w:lvl w:ilvl="6" w:tplc="04090001" w:tentative="1">
+      <w:start w:val="1"/>
+      <w:numFmt w:val="bullet"/>
+      <w:lvlText w:val=""/>
+      <w:lvlJc w:val="left"/>
+      <w:pPr>
+        <w:ind w:left="6737" w:hanging="360"/>
+      </w:pPr>
+      <w:rPr>
+        <w:rFonts w:ascii="Symbol" w:hAnsi="Symbol" w:hint="default"/>
+      </w:rPr>
+    </w:lvl>
+    <w:lvl w:ilvl="7" w:tplc="04090003" w:tentative="1">
+      <w:start w:val="1"/>
+      <w:numFmt w:val="bullet"/>
+      <w:lvlText w:val="o"/>
+      <w:lvlJc w:val="left"/>
+      <w:pPr>
+        <w:ind w:left="7457" w:hanging="360"/>
+      </w:pPr>
+      <w:rPr>
+        <w:rFonts w:ascii="Courier New" w:hAnsi="Courier New" w:cs="Courier New" w:hint="default"/>
+      </w:rPr>
+    </w:lvl>
+    <w:lvl w:ilvl="8" w:tplc="04090005" w:tentative="1">
+      <w:start w:val="1"/>
+      <w:numFmt w:val="bullet"/>
+      <w:lvlText w:val=""/>
+      <w:lvlJc w:val="left"/>
+      <w:pPr>
+        <w:ind w:left="8177" w:hanging="360"/>
+      </w:pPr>
+      <w:rPr>
+        <w:rFonts w:ascii="Wingdings" w:hAnsi="Wingdings" w:hint="default"/>
+      </w:rPr>
+    </w:lvl>
+  </w:abstractNum>
+  <w:abstractNum w:abstractNumId="3" w15:restartNumberingAfterBreak="0">
     <w:nsid w:val="2FDF4175"/>
     <w:multiLevelType w:val="hybridMultilevel"/>
     <w:tmpl w:val="E33AABE2"/>
@@ -920,7 +1342,120 @@
       </w:pPr>
     </w:lvl>
   </w:abstractNum>
-  <w:abstractNum w:abstractNumId="3" w15:restartNumberingAfterBreak="0">
+  <w:abstractNum w:abstractNumId="4" w15:restartNumberingAfterBreak="0">
+    <w:nsid w:val="3BBC50CA"/>
+    <w:multiLevelType w:val="hybridMultilevel"/>
+    <w:tmpl w:val="EB966416"/>
+    <w:lvl w:ilvl="0" w:tplc="85709A4A">
+      <w:start w:val="1"/>
+      <w:numFmt w:val="bullet"/>
+      <w:lvlText w:val=""/>
+      <w:lvlJc w:val="left"/>
+      <w:pPr>
+        <w:ind w:left="2417" w:hanging="360"/>
+      </w:pPr>
+      <w:rPr>
+        <w:rFonts w:ascii="Symbol" w:hAnsi="Symbol" w:hint="default"/>
+      </w:rPr>
+    </w:lvl>
+    <w:lvl w:ilvl="1" w:tplc="04090003" w:tentative="1">
+      <w:start w:val="1"/>
+      <w:numFmt w:val="bullet"/>
+      <w:lvlText w:val="o"/>
+      <w:lvlJc w:val="left"/>
+      <w:pPr>
+        <w:ind w:left="3137" w:hanging="360"/>
+      </w:pPr>
+      <w:rPr>
+        <w:rFonts w:ascii="Courier New" w:hAnsi="Courier New" w:cs="Courier New" w:hint="default"/>
+      </w:rPr>
+    </w:lvl>
+    <w:lvl w:ilvl="2" w:tplc="04090005" w:tentative="1">
+      <w:start w:val="1"/>
+      <w:numFmt w:val="bullet"/>
+      <w:lvlText w:val=""/>
+      <w:lvlJc w:val="left"/>
+      <w:pPr>
+        <w:ind w:left="3857" w:hanging="360"/>
+      </w:pPr>
+      <w:rPr>
+        <w:rFonts w:ascii="Wingdings" w:hAnsi="Wingdings" w:hint="default"/>
+      </w:rPr>
+    </w:lvl>
+    <w:lvl w:ilvl="3" w:tplc="04090001" w:tentative="1">
+      <w:start w:val="1"/>
+      <w:numFmt w:val="bullet"/>
+      <w:lvlText w:val=""/>
+      <w:lvlJc w:val="left"/>
+      <w:pPr>
+        <w:ind w:left="4577" w:hanging="360"/>
+      </w:pPr>
+      <w:rPr>
+        <w:rFonts w:ascii="Symbol" w:hAnsi="Symbol" w:hint="default"/>
+      </w:rPr>
+    </w:lvl>
+    <w:lvl w:ilvl="4" w:tplc="04090003" w:tentative="1">
+      <w:start w:val="1"/>
+      <w:numFmt w:val="bullet"/>
+      <w:lvlText w:val="o"/>
+      <w:lvlJc w:val="left"/>
+      <w:pPr>
+        <w:ind w:left="5297" w:hanging="360"/>
+      </w:pPr>
+      <w:rPr>
+        <w:rFonts w:ascii="Courier New" w:hAnsi="Courier New" w:cs="Courier New" w:hint="default"/>
+      </w:rPr>
+    </w:lvl>
+    <w:lvl w:ilvl="5" w:tplc="04090005" w:tentative="1">
+      <w:start w:val="1"/>
+      <w:numFmt w:val="bullet"/>
+      <w:lvlText w:val=""/>
+      <w:lvlJc w:val="left"/>
+      <w:pPr>
+        <w:ind w:left="6017" w:hanging="360"/>
+      </w:pPr>
+      <w:rPr>
+        <w:rFonts w:ascii="Wingdings" w:hAnsi="Wingdings" w:hint="default"/>
+      </w:rPr>
+    </w:lvl>
+    <w:lvl w:ilvl="6" w:tplc="04090001" w:tentative="1">
+      <w:start w:val="1"/>
+      <w:numFmt w:val="bullet"/>
+      <w:lvlText w:val=""/>
+      <w:lvlJc w:val="left"/>
+      <w:pPr>
+        <w:ind w:left="6737" w:hanging="360"/>
+      </w:pPr>
+      <w:rPr>
+        <w:rFonts w:ascii="Symbol" w:hAnsi="Symbol" w:hint="default"/>
+      </w:rPr>
+    </w:lvl>
+    <w:lvl w:ilvl="7" w:tplc="04090003" w:tentative="1">
+      <w:start w:val="1"/>
+      <w:numFmt w:val="bullet"/>
+      <w:lvlText w:val="o"/>
+      <w:lvlJc w:val="left"/>
+      <w:pPr>
+        <w:ind w:left="7457" w:hanging="360"/>
+      </w:pPr>
+      <w:rPr>
+        <w:rFonts w:ascii="Courier New" w:hAnsi="Courier New" w:cs="Courier New" w:hint="default"/>
+      </w:rPr>
+    </w:lvl>
+    <w:lvl w:ilvl="8" w:tplc="04090005" w:tentative="1">
+      <w:start w:val="1"/>
+      <w:numFmt w:val="bullet"/>
+      <w:lvlText w:val=""/>
+      <w:lvlJc w:val="left"/>
+      <w:pPr>
+        <w:ind w:left="8177" w:hanging="360"/>
+      </w:pPr>
+      <w:rPr>
+        <w:rFonts w:ascii="Wingdings" w:hAnsi="Wingdings" w:hint="default"/>
+      </w:rPr>
+    </w:lvl>
+  </w:abstractNum>
+  <w:abstractNum w:abstractNumId="5" w15:restartNumberingAfterBreak="0">
     <w:nsid w:val="4D725505"/>
     <w:multiLevelType w:val="hybridMultilevel"/>
     <w:tmpl w:val="B06CC7A0"/>
@@ -1009,7 +1544,120 @@
       </w:pPr>
     </w:lvl>
   </w:abstractNum>
-  <w:abstractNum w:abstractNumId="4" w15:restartNumberingAfterBreak="0">
+  <w:abstractNum w:abstractNumId="6" w15:restartNumberingAfterBreak="0">
+    <w:nsid w:val="4EBB34A0"/>
+    <w:multiLevelType w:val="hybridMultilevel"/>
+    <w:tmpl w:val="3180607C"/>
+    <w:lvl w:ilvl="0" w:tplc="042A0003">
+      <w:start w:val="1"/>
+      <w:numFmt w:val="bullet"/>
+      <w:lvlText w:val="o"/>
+      <w:lvlJc w:val="left"/>
+      <w:pPr>
+        <w:ind w:left="3137" w:hanging="360"/>
+      </w:pPr>
+      <w:rPr>
+        <w:rFonts w:ascii="Courier New" w:hAnsi="Courier New" w:cs="Courier New" w:hint="default"/>
+      </w:rPr>
+    </w:lvl>
+    <w:lvl w:ilvl="1" w:tplc="04090003" w:tentative="1">
+      <w:start w:val="1"/>
+      <w:numFmt w:val="bullet"/>
+      <w:lvlText w:val="o"/>
+      <w:lvlJc w:val="left"/>
+      <w:pPr>
+        <w:ind w:left="3857" w:hanging="360"/>
+      </w:pPr>
+      <w:rPr>
+        <w:rFonts w:ascii="Courier New" w:hAnsi="Courier New" w:cs="Courier New" w:hint="default"/>
+      </w:rPr>
+    </w:lvl>
+    <w:lvl w:ilvl="2" w:tplc="04090005" w:tentative="1">
+      <w:start w:val="1"/>
+      <w:numFmt w:val="bullet"/>
+      <w:lvlText w:val=""/>
+      <w:lvlJc w:val="left"/>
+      <w:pPr>
+        <w:ind w:left="4577" w:hanging="360"/>
+      </w:pPr>
+      <w:rPr>
+        <w:rFonts w:ascii="Wingdings" w:hAnsi="Wingdings" w:hint="default"/>
+      </w:rPr>
+    </w:lvl>
+    <w:lvl w:ilvl="3" w:tplc="04090001" w:tentative="1">
+      <w:start w:val="1"/>
+      <w:numFmt w:val="bullet"/>
+      <w:lvlText w:val=""/>
+      <w:lvlJc w:val="left"/>
+      <w:pPr>
+        <w:ind w:left="5297" w:hanging="360"/>
+      </w:pPr>
+      <w:rPr>
+        <w:rFonts w:ascii="Symbol" w:hAnsi="Symbol" w:hint="default"/>
+      </w:rPr>
+    </w:lvl>
+    <w:lvl w:ilvl="4" w:tplc="04090003" w:tentative="1">
+      <w:start w:val="1"/>
+      <w:numFmt w:val="bullet"/>
+      <w:lvlText w:val="o"/>
+      <w:lvlJc w:val="left"/>
+      <w:pPr>
+        <w:ind w:left="6017" w:hanging="360"/>
+      </w:pPr>
+      <w:rPr>
+        <w:rFonts w:ascii="Courier New" w:hAnsi="Courier New" w:cs="Courier New" w:hint="default"/>
+      </w:rPr>
+    </w:lvl>
+    <w:lvl w:ilvl="5" w:tplc="04090005" w:tentative="1">
+      <w:start w:val="1"/>
+      <w:numFmt w:val="bullet"/>
+      <w:lvlText w:val=""/>
+      <w:lvlJc w:val="left"/>
+      <w:pPr>
+        <w:ind w:left="6737" w:hanging="360"/>
+      </w:pPr>
+      <w:rPr>
+        <w:rFonts w:ascii="Wingdings" w:hAnsi="Wingdings" w:hint="default"/>
+      </w:rPr>
+    </w:lvl>
+    <w:lvl w:ilvl="6" w:tplc="04090001" w:tentative="1">
+      <w:start w:val="1"/>
+      <w:numFmt w:val="bullet"/>
+      <w:lvlText w:val=""/>
+      <w:lvlJc w:val="left"/>
+      <w:pPr>
+        <w:ind w:left="7457" w:hanging="360"/>
+      </w:pPr>
+      <w:rPr>
+        <w:rFonts w:ascii="Symbol" w:hAnsi="Symbol" w:hint="default"/>
+      </w:rPr>
+    </w:lvl>
+    <w:lvl w:ilvl="7" w:tplc="04090003" w:tentative="1">
+      <w:start w:val="1"/>
+      <w:numFmt w:val="bullet"/>
+      <w:lvlText w:val="o"/>
+      <w:lvlJc w:val="left"/>
+      <w:pPr>
+        <w:ind w:left="8177" w:hanging="360"/>
+      </w:pPr>
+      <w:rPr>
+        <w:rFonts w:ascii="Courier New" w:hAnsi="Courier New" w:cs="Courier New" w:hint="default"/>
+      </w:rPr>
+    </w:lvl>
+    <w:lvl w:ilvl="8" w:tplc="04090005" w:tentative="1">
+      <w:start w:val="1"/>
+      <w:numFmt w:val="bullet"/>
+      <w:lvlText w:val=""/>
+      <w:lvlJc w:val="left"/>
+      <w:pPr>
+        <w:ind w:left="8897" w:hanging="360"/>
+      </w:pPr>
+      <w:rPr>
+        <w:rFonts w:ascii="Wingdings" w:hAnsi="Wingdings" w:hint="default"/>
+      </w:rPr>
+    </w:lvl>
+  </w:abstractNum>
+  <w:abstractNum w:abstractNumId="7" w15:restartNumberingAfterBreak="0">
     <w:nsid w:val="50905A97"/>
     <w:multiLevelType w:val="hybridMultilevel"/>
     <w:tmpl w:val="1D3009D8"/>
@@ -1095,7 +1743,7 @@
       </w:pPr>
     </w:lvl>
   </w:abstractNum>
-  <w:abstractNum w:abstractNumId="5" w15:restartNumberingAfterBreak="0">
+  <w:abstractNum w:abstractNumId="8" w15:restartNumberingAfterBreak="0">
     <w:nsid w:val="515438DA"/>
     <w:multiLevelType w:val="hybridMultilevel"/>
     <w:tmpl w:val="961C295A"/>
@@ -1209,13 +1857,13 @@
     </w:lvl>
   </w:abstractNum>
   <w:num w:numId="1" w16cid:durableId="230194723">
-    <w:abstractNumId w:val="3"/>
+    <w:abstractNumId w:val="5"/>
   </w:num>
   <w:num w:numId="2" w16cid:durableId="1846087922">
-    <w:abstractNumId w:val="4"/>
+    <w:abstractNumId w:val="7"/>
   </w:num>
   <w:num w:numId="3" w16cid:durableId="1345984127">
-    <w:abstractNumId w:val="2"/>
+    <w:abstractNumId w:val="3"/>
   </w:num>
   <w:num w:numId="4" w16cid:durableId="1695692352">
     <w:abstractNumId w:val="0"/>
@@ -1224,7 +1872,16 @@
     <w:abstractNumId w:val="1"/>
   </w:num>
   <w:num w:numId="6" w16cid:durableId="882248329">
-    <w:abstractNumId w:val="5"/>
+    <w:abstractNumId w:val="8"/>
+  </w:num>
+  <w:num w:numId="7" w16cid:durableId="374815502">
+    <w:abstractNumId w:val="4"/>
+  </w:num>
+  <w:num w:numId="8" w16cid:durableId="392705380">
+    <w:abstractNumId w:val="2"/>
+  </w:num>
+  <w:num w:numId="9" w16cid:durableId="405736203">
+    <w:abstractNumId w:val="6"/>
   </w:num>
 </w:numbering>
 </file>

</xml_diff>

<commit_message>
điều chỉnh phần doc phân tích
</commit_message>
<xml_diff>
--- a/Tan/Cơ Sơ Dữ liệu.docx
+++ b/Tan/Cơ Sơ Dữ liệu.docx
@@ -23,7 +23,34 @@
         </w:numPr>
       </w:pPr>
       <w:r>
-        <w:t xml:space="preserve">User(UserID, hoTen, sdt, password, mail, facebook, Role,imgId): Bảng </w:t>
+        <w:t>User(UserID, hoTen, sdt</w:t>
+      </w:r>
+      <w:r>
+        <w:t>,ngaySinh, sex, diaChi</w:t>
+      </w:r>
+      <w:r>
+        <w:t>, passWord</w:t>
+      </w:r>
+      <w:r>
+        <w:t xml:space="preserve">, </w:t>
+      </w:r>
+      <w:r>
+        <w:t>lock, verify, idLK</w:t>
+      </w:r>
+      <w:r>
+        <w:t>, Role</w:t>
+      </w:r>
+      <w:r>
+        <w:t>ID</w:t>
+      </w:r>
+      <w:r>
+        <w:t>,img</w:t>
+      </w:r>
+      <w:r>
+        <w:t>ID</w:t>
+      </w:r>
+      <w:r>
+        <w:t xml:space="preserve">): Bảng </w:t>
       </w:r>
       <w:r>
         <w:t>(U</w:t>
@@ -38,7 +65,96 @@
         <w:t xml:space="preserve"> đại diện cho một khách hàng có các thông tin chử yếu như (UserID) để phần biệt các khách với nhau bởi mỗi khách hàng là một thực thể riêng biệt và các thông tin các nhân của người dùng như </w:t>
       </w:r>
       <w:r>
-        <w:t>(hoTen) , (sdt) để có thể liên lạc để tb về đơn hàng,  (password) để người dùng có thể đăng nhập vào trang wed, (mail) dùng để lưu lại đại chỉ email của người dùng khi người dùng chọn liên kết với email để đăng nhập, (facebook) cũng như mail để lưu lại link fb liên kết để khi cần có thể đăng nhập , (Role) là một môt ta để phần biệt đây là tài khoảng khách hàng hay tài khoảng admin với các chức năng trang wed khác nhau, (imgID) để lưu trữ ảnh của người dùng cần dùng ảnh cá nhân làm ảnh đại diện.</w:t>
+        <w:t>(hoTen)</w:t>
+      </w:r>
+      <w:r>
+        <w:t xml:space="preserve"> (ngày sinh) (sex) (diaChi)</w:t>
+      </w:r>
+      <w:r>
+        <w:t xml:space="preserve"> , (sdt) để có thể liên lạc để </w:t>
+      </w:r>
+      <w:r>
+        <w:t>thông báo</w:t>
+      </w:r>
+      <w:r>
+        <w:t xml:space="preserve"> về đơn hàng,  (password) để người dùng có thể đăng nhập vào trang wed</w:t>
+      </w:r>
+      <w:r>
+        <w:t xml:space="preserve">, (lock) để biết được tài khoản có bị khóa hay không ví dụ như </w:t>
+      </w:r>
+      <w:r>
+        <w:t>0</w:t>
+      </w:r>
+      <w:r>
+        <w:t xml:space="preserve"> là</w:t>
+      </w:r>
+      <w:r>
+        <w:t xml:space="preserve"> không bị</w:t>
+      </w:r>
+      <w:r>
+        <w:t xml:space="preserve"> khóa</w:t>
+      </w:r>
+      <w:r>
+        <w:t xml:space="preserve"> và 1 là bị khóa</w:t>
+      </w:r>
+      <w:r>
+        <w:t xml:space="preserve">, </w:t>
+      </w:r>
+      <w:r>
+        <w:t>(</w:t>
+      </w:r>
+      <w:r>
+        <w:rPr>
+          <w:rFonts w:cs="Times New Roman"/>
+          <w:szCs w:val="26"/>
+        </w:rPr>
+        <w:t>verify</w:t>
+      </w:r>
+      <w:r>
+        <w:t>)</w:t>
+      </w:r>
+      <w:r>
+        <w:rPr>
+          <w:rFonts w:cs="Times New Roman"/>
+          <w:szCs w:val="26"/>
+        </w:rPr>
+        <w:t xml:space="preserve"> </w:t>
+      </w:r>
+      <w:r>
+        <w:rPr>
+          <w:rFonts w:cs="Times New Roman"/>
+          <w:szCs w:val="26"/>
+        </w:rPr>
+        <w:t>tài khoản người dùng cần phải xác thực</w:t>
+      </w:r>
+      <w:r>
+        <w:rPr>
+          <w:rFonts w:cs="Times New Roman"/>
+          <w:szCs w:val="26"/>
+        </w:rPr>
+        <w:t xml:space="preserve"> </w:t>
+      </w:r>
+      <w:r>
+        <w:rPr>
+          <w:rFonts w:cs="Times New Roman"/>
+          <w:szCs w:val="26"/>
+        </w:rPr>
+        <w:t>thông qua email mới được trở thành thành viên</w:t>
+      </w:r>
+      <w:r>
+        <w:t xml:space="preserve">, (Role) là một </w:t>
+      </w:r>
+      <w:r>
+        <w:t>mô</w:t>
+      </w:r>
+      <w:r>
+        <w:t xml:space="preserve"> ta để phần biệt đây là tài khoản khách hàng hay tài khoảng admin với các chức năng trang wed khác nhau,</w:t>
+      </w:r>
+      <w:r>
+        <w:t xml:space="preserve"> (idLK) để lưu thông tin liên kết ,</w:t>
+      </w:r>
+      <w:r>
+        <w:t xml:space="preserve"> (imgID) để lưu trữ ảnh của người dùng cần dùng ảnh cá nhân làm ảnh đại diện.</w:t>
       </w:r>
     </w:p>
     <w:p>
@@ -82,6 +198,33 @@
         <w:pStyle w:val="ListParagraph"/>
         <w:numPr>
           <w:ilvl w:val="0"/>
+          <w:numId w:val="3"/>
+        </w:numPr>
+      </w:pPr>
+      <w:r>
+        <w:t>Social(</w:t>
+      </w:r>
+      <w:r>
+        <w:t>idLienKet</w:t>
+      </w:r>
+      <w:r>
+        <w:t>, tenLienKet, duongLienKet): bảng (Social) để lưu thông tin tiên kết gồm có (</w:t>
+      </w:r>
+      <w:r>
+        <w:t>idLienKet</w:t>
+      </w:r>
+      <w:r>
+        <w:t xml:space="preserve">) để phần biệt các liên kết khác nhau, tenLienKet để lưu tên của phương thức liên kết ví dụ như </w:t>
+      </w:r>
+      <w:r>
+        <w:t xml:space="preserve">email thì có phần @gmail hay là trong chuỗi có .facebook.com là facebook, (duongLienKet) lưu địa chỉ email hoặc link facebook. </w:t>
+      </w:r>
+    </w:p>
+    <w:p>
+      <w:pPr>
+        <w:pStyle w:val="ListParagraph"/>
+        <w:numPr>
+          <w:ilvl w:val="0"/>
           <w:numId w:val="1"/>
         </w:numPr>
       </w:pPr>
@@ -198,7 +341,17 @@
         <w:ind w:left="2127"/>
       </w:pPr>
       <w:r>
-        <w:t>SELECT mail From User where mail = ‘email khách hàng’;</w:t>
+        <w:lastRenderedPageBreak/>
+        <w:t xml:space="preserve">SELECT </w:t>
+      </w:r>
+      <w:r>
+        <w:t xml:space="preserve">tenLienKet </w:t>
+      </w:r>
+      <w:r>
+        <w:t>From User</w:t>
+      </w:r>
+      <w:r>
+        <w:t xml:space="preserve"> u</w:t>
       </w:r>
     </w:p>
     <w:p>
@@ -209,7 +362,46 @@
         <w:ind w:left="2127"/>
       </w:pPr>
       <w:r>
-        <w:t>SELECT facebook From User where facebook = ‘facebook khách hàng’;</w:t>
+        <w:tab/>
+      </w:r>
+      <w:r>
+        <w:tab/>
+      </w:r>
+      <w:r>
+        <w:tab/>
+        <w:t>Join Social s on u.idLk = s.idLK</w:t>
+      </w:r>
+    </w:p>
+    <w:p>
+      <w:pPr>
+        <w:tabs>
+          <w:tab w:val="left" w:pos="1701"/>
+        </w:tabs>
+        <w:ind w:left="2127"/>
+      </w:pPr>
+      <w:r>
+        <w:tab/>
+      </w:r>
+      <w:r>
+        <w:tab/>
+      </w:r>
+      <w:r>
+        <w:tab/>
+      </w:r>
+      <w:r>
+        <w:t xml:space="preserve"> where </w:t>
+      </w:r>
+      <w:r>
+        <w:t>hoTen</w:t>
+      </w:r>
+      <w:r>
+        <w:t xml:space="preserve"> = ‘</w:t>
+      </w:r>
+      <w:r>
+        <w:t>họ tên khách hàng’</w:t>
+      </w:r>
+      <w:r>
+        <w:t>;</w:t>
       </w:r>
     </w:p>
     <w:p>
@@ -246,19 +438,19 @@
         <w:ind w:left="2127"/>
       </w:pPr>
       <w:r>
-        <w:lastRenderedPageBreak/>
-        <w:t>INSERT INTO User(mail,password) VALUES(‘ ’,’ ’);</w:t>
-      </w:r>
-    </w:p>
-    <w:p>
-      <w:pPr>
-        <w:tabs>
-          <w:tab w:val="left" w:pos="1701"/>
-        </w:tabs>
-        <w:ind w:left="2127"/>
-      </w:pPr>
-      <w:r>
-        <w:t>INSERT INTO User(facebook,password) VALUES(‘ ’,’ ’);</w:t>
+        <w:t xml:space="preserve">INSERT INTO </w:t>
+      </w:r>
+      <w:r>
+        <w:t xml:space="preserve">Social </w:t>
+      </w:r>
+      <w:r>
+        <w:t>(</w:t>
+      </w:r>
+      <w:r>
+        <w:t>duongLienKet</w:t>
+      </w:r>
+      <w:r>
+        <w:t>) VALUES(‘ ’);</w:t>
       </w:r>
     </w:p>
     <w:p>
@@ -660,7 +852,35 @@
         <w:ind w:left="2880"/>
       </w:pPr>
       <w:r>
-        <w:t>SELECT hoTen, sdt, mail, facebook, imgID</w:t>
+        <w:lastRenderedPageBreak/>
+        <w:t xml:space="preserve">SELECT </w:t>
+      </w:r>
+      <w:r>
+        <w:t>u.</w:t>
+      </w:r>
+      <w:r>
+        <w:t xml:space="preserve">hoTen, </w:t>
+      </w:r>
+      <w:r>
+        <w:t>u.</w:t>
+      </w:r>
+      <w:r>
+        <w:t xml:space="preserve">sdt, mail, </w:t>
+      </w:r>
+      <w:r>
+        <w:t>s.</w:t>
+      </w:r>
+      <w:r>
+        <w:t>tenLienKet</w:t>
+      </w:r>
+      <w:r>
+        <w:t xml:space="preserve">, </w:t>
+      </w:r>
+      <w:r>
+        <w:t>u.</w:t>
+      </w:r>
+      <w:r>
+        <w:t>imgID</w:t>
       </w:r>
     </w:p>
     <w:p>
@@ -678,7 +898,50 @@
         <w:tab/>
       </w:r>
       <w:r>
-        <w:t xml:space="preserve"> FROM User where hoten =’họ tên người dùng’; </w:t>
+        <w:t xml:space="preserve"> FROM User </w:t>
+      </w:r>
+      <w:r>
+        <w:t>u</w:t>
+      </w:r>
+    </w:p>
+    <w:p>
+      <w:pPr>
+        <w:pStyle w:val="ListParagraph"/>
+        <w:tabs>
+          <w:tab w:val="left" w:pos="1701"/>
+        </w:tabs>
+        <w:ind w:left="2880"/>
+      </w:pPr>
+      <w:r>
+        <w:tab/>
+      </w:r>
+      <w:r>
+        <w:tab/>
+        <w:t>Join Social s on u.idLienKet = s.idLienKet</w:t>
+      </w:r>
+    </w:p>
+    <w:p>
+      <w:pPr>
+        <w:pStyle w:val="ListParagraph"/>
+        <w:tabs>
+          <w:tab w:val="left" w:pos="1701"/>
+        </w:tabs>
+        <w:ind w:left="2880"/>
+      </w:pPr>
+      <w:r>
+        <w:tab/>
+      </w:r>
+      <w:r>
+        <w:tab/>
+      </w:r>
+      <w:r>
+        <w:t xml:space="preserve">where </w:t>
+      </w:r>
+      <w:r>
+        <w:t>u.</w:t>
+      </w:r>
+      <w:r>
+        <w:t xml:space="preserve">hoten =’họ tên người dùng’; </w:t>
       </w:r>
     </w:p>
     <w:p>
@@ -721,7 +984,6 @@
         </w:tabs>
       </w:pPr>
       <w:r>
-        <w:lastRenderedPageBreak/>
         <w:t>Sửa thông tin:</w:t>
       </w:r>
     </w:p>
@@ -802,7 +1064,7 @@
       </w:pPr>
       <w:r>
         <w:tab/>
-        <w:t>Sdt =  ‘sdt mới’,</w:t>
+        <w:t>Mail = ‘mail mới’,</w:t>
       </w:r>
     </w:p>
     <w:p>
@@ -815,7 +1077,7 @@
       </w:pPr>
       <w:r>
         <w:tab/>
-        <w:t>Mail = ‘mail mới’,</w:t>
+        <w:t>Facebook = ‘facebook mới’,</w:t>
       </w:r>
     </w:p>
     <w:p>
@@ -828,7 +1090,9 @@
       </w:pPr>
       <w:r>
         <w:tab/>
-        <w:t>Facebook = ‘facebook mới’,</w:t>
+      </w:r>
+      <w:r>
+        <w:t>imgID = ‘ảnh mới’,</w:t>
       </w:r>
     </w:p>
     <w:p>
@@ -840,10 +1104,7 @@
         <w:ind w:left="3137"/>
       </w:pPr>
       <w:r>
-        <w:tab/>
-      </w:r>
-      <w:r>
-        <w:t>imgID = ‘ảnh mới’,</w:t>
+        <w:t>WHERE hoTen = ‘ họ ten người dùng’;</w:t>
       </w:r>
     </w:p>
     <w:p>
@@ -854,8 +1115,374 @@
         </w:tabs>
         <w:ind w:left="3137"/>
       </w:pPr>
+    </w:p>
+    <w:p>
+      <w:pPr>
+        <w:pStyle w:val="ListParagraph"/>
+        <w:tabs>
+          <w:tab w:val="left" w:pos="1701"/>
+        </w:tabs>
+        <w:ind w:left="3137"/>
+      </w:pPr>
+      <w:r>
+        <w:t xml:space="preserve">UPDATE User </w:t>
+      </w:r>
+    </w:p>
+    <w:p>
+      <w:pPr>
+        <w:pStyle w:val="ListParagraph"/>
+        <w:tabs>
+          <w:tab w:val="left" w:pos="1701"/>
+        </w:tabs>
+        <w:ind w:left="3137"/>
+      </w:pPr>
+      <w:r>
+        <w:t>SET hoTen = ‘họ tên mới’,</w:t>
+      </w:r>
+    </w:p>
+    <w:p>
+      <w:pPr>
+        <w:pStyle w:val="ListParagraph"/>
+        <w:tabs>
+          <w:tab w:val="left" w:pos="1701"/>
+        </w:tabs>
+        <w:ind w:left="3137"/>
+      </w:pPr>
       <w:r>
         <w:t>WHERE hoTen = ‘ họ ten người dùng’;</w:t>
+      </w:r>
+    </w:p>
+    <w:p>
+      <w:pPr>
+        <w:pStyle w:val="ListParagraph"/>
+        <w:tabs>
+          <w:tab w:val="left" w:pos="1701"/>
+        </w:tabs>
+        <w:ind w:left="3137"/>
+      </w:pPr>
+    </w:p>
+    <w:p>
+      <w:pPr>
+        <w:pStyle w:val="ListParagraph"/>
+        <w:tabs>
+          <w:tab w:val="left" w:pos="1701"/>
+        </w:tabs>
+        <w:ind w:left="3137"/>
+      </w:pPr>
+      <w:r>
+        <w:t xml:space="preserve">UPDATE User </w:t>
+      </w:r>
+    </w:p>
+    <w:p>
+      <w:pPr>
+        <w:pStyle w:val="ListParagraph"/>
+        <w:tabs>
+          <w:tab w:val="left" w:pos="1701"/>
+        </w:tabs>
+        <w:ind w:left="3137"/>
+      </w:pPr>
+      <w:r>
+        <w:t>SET Password = ‘ pasword mới’,</w:t>
+      </w:r>
+    </w:p>
+    <w:p>
+      <w:pPr>
+        <w:pStyle w:val="ListParagraph"/>
+        <w:tabs>
+          <w:tab w:val="left" w:pos="1701"/>
+        </w:tabs>
+        <w:ind w:left="3137"/>
+      </w:pPr>
+      <w:r>
+        <w:t>WHERE hoTen = ‘ họ ten người dùng’;</w:t>
+      </w:r>
+    </w:p>
+    <w:p>
+      <w:pPr>
+        <w:pStyle w:val="ListParagraph"/>
+        <w:tabs>
+          <w:tab w:val="left" w:pos="1701"/>
+        </w:tabs>
+        <w:ind w:left="3137"/>
+      </w:pPr>
+    </w:p>
+    <w:p>
+      <w:pPr>
+        <w:pStyle w:val="ListParagraph"/>
+        <w:tabs>
+          <w:tab w:val="left" w:pos="1701"/>
+        </w:tabs>
+        <w:ind w:left="3137"/>
+      </w:pPr>
+      <w:r>
+        <w:t xml:space="preserve">UPDATE User </w:t>
+      </w:r>
+    </w:p>
+    <w:p>
+      <w:pPr>
+        <w:pStyle w:val="ListParagraph"/>
+        <w:tabs>
+          <w:tab w:val="left" w:pos="1701"/>
+        </w:tabs>
+        <w:ind w:left="3137"/>
+      </w:pPr>
+      <w:r>
+        <w:t>SET Sdt =  ‘sdt mới’,</w:t>
+      </w:r>
+    </w:p>
+    <w:p>
+      <w:pPr>
+        <w:pStyle w:val="ListParagraph"/>
+        <w:tabs>
+          <w:tab w:val="left" w:pos="1701"/>
+        </w:tabs>
+        <w:ind w:left="3137"/>
+      </w:pPr>
+      <w:r>
+        <w:t>WHERE hoTen = ‘ họ ten người dùng’;</w:t>
+      </w:r>
+    </w:p>
+    <w:p>
+      <w:pPr>
+        <w:pStyle w:val="ListParagraph"/>
+        <w:tabs>
+          <w:tab w:val="left" w:pos="1701"/>
+        </w:tabs>
+        <w:ind w:left="3137"/>
+      </w:pPr>
+    </w:p>
+    <w:p>
+      <w:pPr>
+        <w:pStyle w:val="ListParagraph"/>
+        <w:tabs>
+          <w:tab w:val="left" w:pos="1701"/>
+        </w:tabs>
+        <w:ind w:left="3137"/>
+      </w:pPr>
+      <w:r>
+        <w:t xml:space="preserve">UPDATE Social </w:t>
+      </w:r>
+    </w:p>
+    <w:p>
+      <w:pPr>
+        <w:pStyle w:val="ListParagraph"/>
+        <w:tabs>
+          <w:tab w:val="left" w:pos="1701"/>
+        </w:tabs>
+        <w:ind w:left="3137"/>
+      </w:pPr>
+      <w:r>
+        <w:t>SET duongLienKet = ‘mail hoặc facebook mới’,</w:t>
+      </w:r>
+    </w:p>
+    <w:p>
+      <w:pPr>
+        <w:pStyle w:val="ListParagraph"/>
+        <w:tabs>
+          <w:tab w:val="left" w:pos="1701"/>
+        </w:tabs>
+        <w:ind w:left="3137"/>
+      </w:pPr>
+      <w:r>
+        <w:t xml:space="preserve">WHERE idLienket = (Select idLienket </w:t>
+      </w:r>
+    </w:p>
+    <w:p>
+      <w:pPr>
+        <w:pStyle w:val="ListParagraph"/>
+        <w:tabs>
+          <w:tab w:val="left" w:pos="1701"/>
+        </w:tabs>
+        <w:ind w:left="3137"/>
+      </w:pPr>
+      <w:r>
+        <w:tab/>
+      </w:r>
+      <w:r>
+        <w:tab/>
+      </w:r>
+      <w:r>
+        <w:tab/>
+        <w:t xml:space="preserve">From User </w:t>
+      </w:r>
+    </w:p>
+    <w:p>
+      <w:pPr>
+        <w:pStyle w:val="ListParagraph"/>
+        <w:tabs>
+          <w:tab w:val="left" w:pos="1701"/>
+        </w:tabs>
+        <w:ind w:left="3137"/>
+      </w:pPr>
+      <w:r>
+        <w:tab/>
+      </w:r>
+      <w:r>
+        <w:tab/>
+      </w:r>
+      <w:r>
+        <w:tab/>
+        <w:t>Where hoTen =’họ tên người dùng’);</w:t>
+      </w:r>
+    </w:p>
+    <w:p>
+      <w:pPr>
+        <w:pStyle w:val="ListParagraph"/>
+        <w:tabs>
+          <w:tab w:val="left" w:pos="1701"/>
+        </w:tabs>
+        <w:ind w:left="3137"/>
+      </w:pPr>
+    </w:p>
+    <w:p>
+      <w:pPr>
+        <w:pStyle w:val="ListParagraph"/>
+        <w:tabs>
+          <w:tab w:val="left" w:pos="1701"/>
+        </w:tabs>
+        <w:ind w:left="3137"/>
+      </w:pPr>
+    </w:p>
+    <w:p>
+      <w:pPr>
+        <w:pStyle w:val="ListParagraph"/>
+        <w:tabs>
+          <w:tab w:val="left" w:pos="1701"/>
+        </w:tabs>
+        <w:ind w:left="3137"/>
+      </w:pPr>
+    </w:p>
+    <w:p>
+      <w:pPr>
+        <w:pStyle w:val="ListParagraph"/>
+        <w:tabs>
+          <w:tab w:val="left" w:pos="1701"/>
+        </w:tabs>
+        <w:ind w:left="3137"/>
+      </w:pPr>
+    </w:p>
+    <w:p>
+      <w:pPr>
+        <w:pStyle w:val="ListParagraph"/>
+        <w:tabs>
+          <w:tab w:val="left" w:pos="1701"/>
+        </w:tabs>
+        <w:ind w:left="3137"/>
+      </w:pPr>
+    </w:p>
+    <w:p>
+      <w:pPr>
+        <w:pStyle w:val="ListParagraph"/>
+        <w:numPr>
+          <w:ilvl w:val="0"/>
+          <w:numId w:val="7"/>
+        </w:numPr>
+        <w:tabs>
+          <w:tab w:val="left" w:pos="1701"/>
+        </w:tabs>
+      </w:pPr>
+      <w:r>
+        <w:t>Đổi mật khẩu:</w:t>
+      </w:r>
+    </w:p>
+    <w:p>
+      <w:pPr>
+        <w:pStyle w:val="ListParagraph"/>
+        <w:numPr>
+          <w:ilvl w:val="1"/>
+          <w:numId w:val="7"/>
+        </w:numPr>
+        <w:tabs>
+          <w:tab w:val="left" w:pos="1701"/>
+        </w:tabs>
+      </w:pPr>
+      <w:r>
+        <w:t xml:space="preserve">Mô tả: người dùng có thể chọn và mục đổi mật khẩu và điền các thông tin cơ bản như mật khẩu củ và điền mật khẩu mới và nhập lại mật khẩu mới. Mật khẩu củ để sever kiểm tra đúng mật khẩu không </w:t>
+      </w:r>
+      <w:r>
+        <w:lastRenderedPageBreak/>
+        <w:t>nếu của người dùng này không nếu đúng tới kiểm tra mật khẩu mới nhập lại có đúng với mật khẩu mới không nếu tất cả đều đúng thì lưu xuống còn không thì thông báo cho người dùng biết.</w:t>
+      </w:r>
+    </w:p>
+    <w:p>
+      <w:pPr>
+        <w:pStyle w:val="ListParagraph"/>
+        <w:numPr>
+          <w:ilvl w:val="1"/>
+          <w:numId w:val="7"/>
+        </w:numPr>
+        <w:tabs>
+          <w:tab w:val="left" w:pos="1701"/>
+        </w:tabs>
+      </w:pPr>
+      <w:r>
+        <w:t xml:space="preserve">Query: </w:t>
+      </w:r>
+    </w:p>
+    <w:p>
+      <w:pPr>
+        <w:tabs>
+          <w:tab w:val="left" w:pos="1701"/>
+        </w:tabs>
+        <w:ind w:left="2417"/>
+      </w:pPr>
+      <w:r>
+        <w:tab/>
+        <w:t xml:space="preserve">SELECT password FROM User </w:t>
+      </w:r>
+    </w:p>
+    <w:p>
+      <w:pPr>
+        <w:tabs>
+          <w:tab w:val="left" w:pos="1701"/>
+        </w:tabs>
+        <w:ind w:left="2417"/>
+      </w:pPr>
+      <w:r>
+        <w:tab/>
+      </w:r>
+      <w:r>
+        <w:tab/>
+      </w:r>
+      <w:r>
+        <w:tab/>
+        <w:t>Where hoTen = ‘họ tên của User đăng nhập’;</w:t>
+      </w:r>
+    </w:p>
+    <w:p>
+      <w:pPr>
+        <w:tabs>
+          <w:tab w:val="left" w:pos="1701"/>
+        </w:tabs>
+        <w:ind w:left="2417"/>
+      </w:pPr>
+      <w:r>
+        <w:tab/>
+        <w:t xml:space="preserve">UPDATE User </w:t>
+      </w:r>
+    </w:p>
+    <w:p>
+      <w:pPr>
+        <w:tabs>
+          <w:tab w:val="left" w:pos="1701"/>
+        </w:tabs>
+        <w:ind w:left="2417"/>
+      </w:pPr>
+      <w:r>
+        <w:tab/>
+        <w:t>SET password = ‘password mới’</w:t>
+      </w:r>
+    </w:p>
+    <w:p>
+      <w:pPr>
+        <w:tabs>
+          <w:tab w:val="left" w:pos="1701"/>
+        </w:tabs>
+        <w:ind w:left="2417"/>
+      </w:pPr>
+      <w:r>
+        <w:tab/>
+        <w:t>Where hoTen =’họ tên người dùng đang đăng nhập’;</w:t>
       </w:r>
     </w:p>
     <w:p>
@@ -948,7 +1575,7 @@
   <w:abstractNum w:abstractNumId="0" w15:restartNumberingAfterBreak="0">
     <w:nsid w:val="036A2BCD"/>
     <w:multiLevelType w:val="hybridMultilevel"/>
-    <w:tmpl w:val="FD9268BE"/>
+    <w:tmpl w:val="16F2AB4A"/>
     <w:lvl w:ilvl="0" w:tplc="0409000F">
       <w:start w:val="1"/>
       <w:numFmt w:val="decimal"/>
@@ -1345,7 +1972,7 @@
   <w:abstractNum w:abstractNumId="4" w15:restartNumberingAfterBreak="0">
     <w:nsid w:val="3BBC50CA"/>
     <w:multiLevelType w:val="hybridMultilevel"/>
-    <w:tmpl w:val="EB966416"/>
+    <w:tmpl w:val="EF264504"/>
     <w:lvl w:ilvl="0" w:tplc="85709A4A">
       <w:start w:val="1"/>
       <w:numFmt w:val="bullet"/>
@@ -1358,7 +1985,7 @@
         <w:rFonts w:ascii="Symbol" w:hAnsi="Symbol" w:hint="default"/>
       </w:rPr>
     </w:lvl>
-    <w:lvl w:ilvl="1" w:tplc="04090003" w:tentative="1">
+    <w:lvl w:ilvl="1" w:tplc="04090003">
       <w:start w:val="1"/>
       <w:numFmt w:val="bullet"/>
       <w:lvlText w:val="o"/>
@@ -1370,7 +1997,7 @@
         <w:rFonts w:ascii="Courier New" w:hAnsi="Courier New" w:cs="Courier New" w:hint="default"/>
       </w:rPr>
     </w:lvl>
-    <w:lvl w:ilvl="2" w:tplc="04090005" w:tentative="1">
+    <w:lvl w:ilvl="2" w:tplc="04090005">
       <w:start w:val="1"/>
       <w:numFmt w:val="bullet"/>
       <w:lvlText w:val=""/>

</xml_diff>

<commit_message>
chỉnh doc và trang thông tin khách hàng
</commit_message>
<xml_diff>
--- a/Tan/Cơ Sơ Dữ liệu.docx
+++ b/Tan/Cơ Sơ Dữ liệu.docx
@@ -202,13 +202,22 @@
         </w:numPr>
       </w:pPr>
       <w:r>
-        <w:t>Social(</w:t>
+        <w:t>LienKet</w:t>
+      </w:r>
+      <w:r>
+        <w:t>(</w:t>
       </w:r>
       <w:r>
         <w:t>idLienKet</w:t>
       </w:r>
       <w:r>
-        <w:t>, tenLienKet, duongLienKet): bảng (Social) để lưu thông tin tiên kết gồm có (</w:t>
+        <w:t>, tenLienKet, duongLienKet): bảng (</w:t>
+      </w:r>
+      <w:r>
+        <w:t>LienKet</w:t>
+      </w:r>
+      <w:r>
+        <w:t>) để lưu thông tin tiên kết gồm có (</w:t>
       </w:r>
       <w:r>
         <w:t>idLienKet</w:t>
@@ -369,7 +378,16 @@
       </w:r>
       <w:r>
         <w:tab/>
-        <w:t>Join Social s on u.idLk = s.idLK</w:t>
+        <w:t xml:space="preserve">Join </w:t>
+      </w:r>
+      <w:r>
+        <w:t>LienKet</w:t>
+      </w:r>
+      <w:r>
+        <w:t xml:space="preserve"> </w:t>
+      </w:r>
+      <w:r>
+        <w:t>s on u.idLk = s.idLK</w:t>
       </w:r>
     </w:p>
     <w:p>
@@ -780,7 +798,10 @@
         </w:tabs>
       </w:pPr>
       <w:r>
-        <w:t xml:space="preserve">Mục đích: Trang dùng để hiển thị thông tin khách hàng từ đó có thể xem và sửa thông tin nếu muốn </w:t>
+        <w:t>Mục đích: Trang dùng để hiển thị thông tin khách hàng từ đó có thể xem và sửa thông tin nếu muốn</w:t>
+      </w:r>
+      <w:r>
+        <w:t>. Ngoài ra còn có các lựa chọn khác như đổi mật khẩu hay đổi ảnh đại diện hoặc đăng xuất</w:t>
       </w:r>
     </w:p>
     <w:p>
@@ -840,6 +861,7 @@
         </w:tabs>
       </w:pPr>
       <w:r>
+        <w:lastRenderedPageBreak/>
         <w:t>Query:</w:t>
       </w:r>
     </w:p>
@@ -852,7 +874,6 @@
         <w:ind w:left="2880"/>
       </w:pPr>
       <w:r>
-        <w:lastRenderedPageBreak/>
         <w:t xml:space="preserve">SELECT </w:t>
       </w:r>
       <w:r>
@@ -917,7 +938,16 @@
       </w:r>
       <w:r>
         <w:tab/>
-        <w:t>Join Social s on u.idLienKet = s.idLienKet</w:t>
+        <w:t xml:space="preserve">Join </w:t>
+      </w:r>
+      <w:r>
+        <w:t>LienKet</w:t>
+      </w:r>
+      <w:r>
+        <w:t xml:space="preserve"> </w:t>
+      </w:r>
+      <w:r>
+        <w:t>s on u.idLienKet = s.idLienKet</w:t>
       </w:r>
     </w:p>
     <w:p>
@@ -1050,105 +1080,6 @@
         <w:ind w:left="3137"/>
       </w:pPr>
       <w:r>
-        <w:tab/>
-        <w:t>Password = ‘ pasword mới’,</w:t>
-      </w:r>
-    </w:p>
-    <w:p>
-      <w:pPr>
-        <w:pStyle w:val="ListParagraph"/>
-        <w:tabs>
-          <w:tab w:val="left" w:pos="1701"/>
-        </w:tabs>
-        <w:ind w:left="3137"/>
-      </w:pPr>
-      <w:r>
-        <w:tab/>
-        <w:t>Mail = ‘mail mới’,</w:t>
-      </w:r>
-    </w:p>
-    <w:p>
-      <w:pPr>
-        <w:pStyle w:val="ListParagraph"/>
-        <w:tabs>
-          <w:tab w:val="left" w:pos="1701"/>
-        </w:tabs>
-        <w:ind w:left="3137"/>
-      </w:pPr>
-      <w:r>
-        <w:tab/>
-        <w:t>Facebook = ‘facebook mới’,</w:t>
-      </w:r>
-    </w:p>
-    <w:p>
-      <w:pPr>
-        <w:pStyle w:val="ListParagraph"/>
-        <w:tabs>
-          <w:tab w:val="left" w:pos="1701"/>
-        </w:tabs>
-        <w:ind w:left="3137"/>
-      </w:pPr>
-      <w:r>
-        <w:tab/>
-      </w:r>
-      <w:r>
-        <w:t>imgID = ‘ảnh mới’,</w:t>
-      </w:r>
-    </w:p>
-    <w:p>
-      <w:pPr>
-        <w:pStyle w:val="ListParagraph"/>
-        <w:tabs>
-          <w:tab w:val="left" w:pos="1701"/>
-        </w:tabs>
-        <w:ind w:left="3137"/>
-      </w:pPr>
-      <w:r>
-        <w:t>WHERE hoTen = ‘ họ ten người dùng’;</w:t>
-      </w:r>
-    </w:p>
-    <w:p>
-      <w:pPr>
-        <w:pStyle w:val="ListParagraph"/>
-        <w:tabs>
-          <w:tab w:val="left" w:pos="1701"/>
-        </w:tabs>
-        <w:ind w:left="3137"/>
-      </w:pPr>
-    </w:p>
-    <w:p>
-      <w:pPr>
-        <w:pStyle w:val="ListParagraph"/>
-        <w:tabs>
-          <w:tab w:val="left" w:pos="1701"/>
-        </w:tabs>
-        <w:ind w:left="3137"/>
-      </w:pPr>
-      <w:r>
-        <w:t xml:space="preserve">UPDATE User </w:t>
-      </w:r>
-    </w:p>
-    <w:p>
-      <w:pPr>
-        <w:pStyle w:val="ListParagraph"/>
-        <w:tabs>
-          <w:tab w:val="left" w:pos="1701"/>
-        </w:tabs>
-        <w:ind w:left="3137"/>
-      </w:pPr>
-      <w:r>
-        <w:t>SET hoTen = ‘họ tên mới’,</w:t>
-      </w:r>
-    </w:p>
-    <w:p>
-      <w:pPr>
-        <w:pStyle w:val="ListParagraph"/>
-        <w:tabs>
-          <w:tab w:val="left" w:pos="1701"/>
-        </w:tabs>
-        <w:ind w:left="3137"/>
-      </w:pPr>
-      <w:r>
         <w:t>WHERE hoTen = ‘ họ ten người dùng’;</w:t>
       </w:r>
     </w:p>
@@ -1397,11 +1328,7 @@
         </w:tabs>
       </w:pPr>
       <w:r>
-        <w:t xml:space="preserve">Mô tả: người dùng có thể chọn và mục đổi mật khẩu và điền các thông tin cơ bản như mật khẩu củ và điền mật khẩu mới và nhập lại mật khẩu mới. Mật khẩu củ để sever kiểm tra đúng mật khẩu không </w:t>
-      </w:r>
-      <w:r>
-        <w:lastRenderedPageBreak/>
-        <w:t>nếu của người dùng này không nếu đúng tới kiểm tra mật khẩu mới nhập lại có đúng với mật khẩu mới không nếu tất cả đều đúng thì lưu xuống còn không thì thông báo cho người dùng biết.</w:t>
+        <w:t>Mô tả: người dùng có thể chọn và mục đổi mật khẩu và điền các thông tin cơ bản như mật khẩu củ và điền mật khẩu mới và nhập lại mật khẩu mới. Mật khẩu củ để sever kiểm tra đúng mật khẩu không nếu của người dùng này không nếu đúng tới kiểm tra mật khẩu mới nhập lại có đúng với mật khẩu mới không nếu tất cả đều đúng thì lưu xuống còn không thì thông báo cho người dùng biết.</w:t>
       </w:r>
     </w:p>
     <w:p>
@@ -1457,6 +1384,7 @@
         <w:ind w:left="2417"/>
       </w:pPr>
       <w:r>
+        <w:lastRenderedPageBreak/>
         <w:tab/>
         <w:t xml:space="preserve">UPDATE User </w:t>
       </w:r>
@@ -1484,6 +1412,113 @@
         <w:tab/>
         <w:t>Where hoTen =’họ tên người dùng đang đăng nhập’;</w:t>
       </w:r>
+    </w:p>
+    <w:p>
+      <w:pPr>
+        <w:pStyle w:val="ListParagraph"/>
+        <w:numPr>
+          <w:ilvl w:val="0"/>
+          <w:numId w:val="7"/>
+        </w:numPr>
+        <w:tabs>
+          <w:tab w:val="left" w:pos="1701"/>
+        </w:tabs>
+      </w:pPr>
+      <w:r>
+        <w:t>Đổi ảnh đại diện:</w:t>
+      </w:r>
+    </w:p>
+    <w:p>
+      <w:pPr>
+        <w:pStyle w:val="ListParagraph"/>
+        <w:numPr>
+          <w:ilvl w:val="1"/>
+          <w:numId w:val="7"/>
+        </w:numPr>
+        <w:tabs>
+          <w:tab w:val="left" w:pos="1701"/>
+        </w:tabs>
+      </w:pPr>
+      <w:r>
+        <w:t>Mô tả: Người dùng khi vào trang thông tin khách hàng và chọn đổi ảnh đại diện một form sẽ hiện ra và chọn nút tải ảnh từ máy khi tải lên rồi thì chọn lưu.</w:t>
+      </w:r>
+    </w:p>
+    <w:p>
+      <w:pPr>
+        <w:pStyle w:val="ListParagraph"/>
+        <w:numPr>
+          <w:ilvl w:val="1"/>
+          <w:numId w:val="7"/>
+        </w:numPr>
+        <w:tabs>
+          <w:tab w:val="left" w:pos="1701"/>
+        </w:tabs>
+      </w:pPr>
+      <w:r>
+        <w:t>Query:</w:t>
+      </w:r>
+    </w:p>
+    <w:p>
+      <w:pPr>
+        <w:pStyle w:val="ListParagraph"/>
+        <w:tabs>
+          <w:tab w:val="left" w:pos="1701"/>
+        </w:tabs>
+        <w:ind w:left="3137"/>
+      </w:pPr>
+    </w:p>
+    <w:p>
+      <w:pPr>
+        <w:pStyle w:val="ListParagraph"/>
+        <w:tabs>
+          <w:tab w:val="left" w:pos="1701"/>
+        </w:tabs>
+        <w:ind w:left="3137"/>
+      </w:pPr>
+      <w:r>
+        <w:t>UPDATE User</w:t>
+      </w:r>
+    </w:p>
+    <w:p>
+      <w:pPr>
+        <w:pStyle w:val="ListParagraph"/>
+        <w:tabs>
+          <w:tab w:val="left" w:pos="1701"/>
+        </w:tabs>
+        <w:ind w:left="3137"/>
+      </w:pPr>
+      <w:r>
+        <w:t>SET imgID =’đường dẫn của ảnh mới’</w:t>
+      </w:r>
+    </w:p>
+    <w:p>
+      <w:pPr>
+        <w:pStyle w:val="ListParagraph"/>
+        <w:tabs>
+          <w:tab w:val="left" w:pos="1701"/>
+        </w:tabs>
+        <w:ind w:left="3137"/>
+      </w:pPr>
+      <w:r>
+        <w:t>Where hoTen =’họ tên người dùng đang đăng nhập’;</w:t>
+      </w:r>
+    </w:p>
+    <w:p>
+      <w:pPr>
+        <w:pStyle w:val="ListParagraph"/>
+        <w:tabs>
+          <w:tab w:val="left" w:pos="1701"/>
+        </w:tabs>
+        <w:ind w:left="3137"/>
+      </w:pPr>
+    </w:p>
+    <w:p>
+      <w:pPr>
+        <w:tabs>
+          <w:tab w:val="left" w:pos="1701"/>
+        </w:tabs>
+        <w:ind w:left="2417"/>
+      </w:pPr>
     </w:p>
     <w:p>
       <w:pPr>
@@ -1972,7 +2007,7 @@
   <w:abstractNum w:abstractNumId="4" w15:restartNumberingAfterBreak="0">
     <w:nsid w:val="3BBC50CA"/>
     <w:multiLevelType w:val="hybridMultilevel"/>
-    <w:tmpl w:val="EF264504"/>
+    <w:tmpl w:val="91088A5A"/>
     <w:lvl w:ilvl="0" w:tplc="85709A4A">
       <w:start w:val="1"/>
       <w:numFmt w:val="bullet"/>

</xml_diff>

<commit_message>
thêm query doc kiem tra ddieuf kiện và diều chỉnh các trang
</commit_message>
<xml_diff>
--- a/Tan/Cơ Sơ Dữ liệu.docx
+++ b/Tan/Cơ Sơ Dữ liệu.docx
@@ -381,10 +381,7 @@
         <w:t xml:space="preserve">Join </w:t>
       </w:r>
       <w:r>
-        <w:t>LienKet</w:t>
-      </w:r>
-      <w:r>
-        <w:t xml:space="preserve"> </w:t>
+        <w:t xml:space="preserve">LienKet </w:t>
       </w:r>
       <w:r>
         <w:t>s on u.idLk = s.idLK</w:t>
@@ -661,6 +658,184 @@
       <w:pPr>
         <w:pStyle w:val="ListParagraph"/>
         <w:numPr>
+          <w:ilvl w:val="0"/>
+          <w:numId w:val="11"/>
+        </w:numPr>
+        <w:tabs>
+          <w:tab w:val="left" w:pos="1701"/>
+        </w:tabs>
+      </w:pPr>
+      <w:r>
+        <w:t>Hiện thị tin tức</w:t>
+      </w:r>
+    </w:p>
+    <w:p>
+      <w:pPr>
+        <w:pStyle w:val="ListParagraph"/>
+        <w:tabs>
+          <w:tab w:val="left" w:pos="1701"/>
+        </w:tabs>
+        <w:ind w:left="2160"/>
+      </w:pPr>
+    </w:p>
+    <w:p>
+      <w:pPr>
+        <w:pStyle w:val="ListParagraph"/>
+        <w:numPr>
+          <w:ilvl w:val="1"/>
+          <w:numId w:val="10"/>
+        </w:numPr>
+        <w:tabs>
+          <w:tab w:val="left" w:pos="1701"/>
+        </w:tabs>
+      </w:pPr>
+      <w:r>
+        <w:t>Mô tả: Khi khách bàng muốn xem thêm thông tin về các thông tin xe của mình mua hoặc hãng xe trên thanh tìm kiếm thì sever sẽ lấy loại xe hoặc hãng xe ra dể gợi ý cho khách hàng.</w:t>
+      </w:r>
+    </w:p>
+    <w:p>
+      <w:pPr>
+        <w:pStyle w:val="ListParagraph"/>
+        <w:numPr>
+          <w:ilvl w:val="1"/>
+          <w:numId w:val="10"/>
+        </w:numPr>
+        <w:tabs>
+          <w:tab w:val="left" w:pos="1701"/>
+        </w:tabs>
+      </w:pPr>
+      <w:r>
+        <w:t>Query:</w:t>
+      </w:r>
+    </w:p>
+    <w:p>
+      <w:pPr>
+        <w:tabs>
+          <w:tab w:val="left" w:pos="1701"/>
+        </w:tabs>
+        <w:ind w:left="2520"/>
+      </w:pPr>
+      <w:r>
+        <w:t>SELECT link FROM News Where tieuDe =’ tiêu đề’ or moTa = ‘mô tả’;</w:t>
+      </w:r>
+    </w:p>
+    <w:p>
+      <w:pPr>
+        <w:tabs>
+          <w:tab w:val="left" w:pos="1701"/>
+        </w:tabs>
+        <w:ind w:left="2520"/>
+      </w:pPr>
+      <w:r>
+        <w:t>SELECT s.</w:t>
+      </w:r>
+      <w:r>
+        <w:t>tenSP, s.tenloai FROM News  n</w:t>
+      </w:r>
+    </w:p>
+    <w:p>
+      <w:pPr>
+        <w:tabs>
+          <w:tab w:val="left" w:pos="1701"/>
+        </w:tabs>
+        <w:ind w:left="1440"/>
+      </w:pPr>
+      <w:r>
+        <w:tab/>
+      </w:r>
+      <w:r>
+        <w:tab/>
+      </w:r>
+      <w:r>
+        <w:tab/>
+      </w:r>
+      <w:r>
+        <w:tab/>
+      </w:r>
+      <w:r>
+        <w:tab/>
+        <w:t>JOIN SP s on n.idSP = s.idSP</w:t>
+      </w:r>
+    </w:p>
+    <w:p>
+      <w:pPr>
+        <w:tabs>
+          <w:tab w:val="left" w:pos="1701"/>
+        </w:tabs>
+        <w:ind w:left="1440"/>
+      </w:pPr>
+      <w:r>
+        <w:tab/>
+      </w:r>
+      <w:r>
+        <w:tab/>
+      </w:r>
+      <w:r>
+        <w:tab/>
+      </w:r>
+      <w:r>
+        <w:tab/>
+      </w:r>
+      <w:r>
+        <w:tab/>
+        <w:t>Where s.tenSP = ‘tên sản phẩm’;</w:t>
+      </w:r>
+    </w:p>
+    <w:p>
+      <w:pPr>
+        <w:pStyle w:val="ListParagraph"/>
+        <w:numPr>
+          <w:ilvl w:val="0"/>
+          <w:numId w:val="4"/>
+        </w:numPr>
+        <w:tabs>
+          <w:tab w:val="left" w:pos="1701"/>
+        </w:tabs>
+      </w:pPr>
+      <w:r>
+        <w:t xml:space="preserve">Trang </w:t>
+      </w:r>
+      <w:r>
+        <w:t xml:space="preserve">thông tin cá nhân (trangTTKhachHang.html): </w:t>
+      </w:r>
+    </w:p>
+    <w:p>
+      <w:pPr>
+        <w:pStyle w:val="ListParagraph"/>
+        <w:numPr>
+          <w:ilvl w:val="0"/>
+          <w:numId w:val="5"/>
+        </w:numPr>
+        <w:tabs>
+          <w:tab w:val="left" w:pos="1701"/>
+        </w:tabs>
+      </w:pPr>
+      <w:r>
+        <w:t>Mục đích: Trang dùng để hiển thị thông tin khách hàng từ đó có thể xem và sửa thông tin nếu muốn</w:t>
+      </w:r>
+      <w:r>
+        <w:t>. Ngoài ra còn có các lựa chọn khác như đổi mật khẩu hay đổi ảnh đại diện hoặc đăng xuất</w:t>
+      </w:r>
+    </w:p>
+    <w:p>
+      <w:pPr>
+        <w:pStyle w:val="ListParagraph"/>
+        <w:numPr>
+          <w:ilvl w:val="0"/>
+          <w:numId w:val="5"/>
+        </w:numPr>
+        <w:tabs>
+          <w:tab w:val="left" w:pos="1701"/>
+        </w:tabs>
+      </w:pPr>
+      <w:r>
+        <w:t>Chức năng:</w:t>
+      </w:r>
+    </w:p>
+    <w:p>
+      <w:pPr>
+        <w:pStyle w:val="ListParagraph"/>
+        <w:numPr>
           <w:ilvl w:val="1"/>
           <w:numId w:val="5"/>
         </w:numPr>
@@ -669,22 +844,8 @@
         </w:tabs>
       </w:pPr>
       <w:r>
-        <w:t>Mô tả: Khi khách bàng muốn xem thêm thông tin về các thông tin xe của mình mua hoặc hãng xe trên thanh tìm kiếm thì sever sẽ lấy loại xe hoặc hãng xe ra dể gợi ý cho khách hàng.</w:t>
-      </w:r>
-    </w:p>
-    <w:p>
-      <w:pPr>
-        <w:pStyle w:val="ListParagraph"/>
-        <w:numPr>
-          <w:ilvl w:val="1"/>
-          <w:numId w:val="5"/>
-        </w:numPr>
-        <w:tabs>
-          <w:tab w:val="left" w:pos="1701"/>
-        </w:tabs>
-      </w:pPr>
-      <w:r>
-        <w:t>Query:</w:t>
+        <w:lastRenderedPageBreak/>
+        <w:t>Xem thông tin:</w:t>
       </w:r>
     </w:p>
     <w:p>
@@ -699,7 +860,7 @@
         </w:tabs>
       </w:pPr>
       <w:r>
-        <w:t>SELECT link FROM News Where tieuDe =’ tiêu đề’ or moTa = ‘mô tả’;</w:t>
+        <w:t>Mô ta giao diện là một form chứa các thông tin cơ bản của khách hàng cung cấp khách hàng có thể xem.</w:t>
       </w:r>
     </w:p>
     <w:p>
@@ -714,154 +875,6 @@
         </w:tabs>
       </w:pPr>
       <w:r>
-        <w:t>SELECT s.</w:t>
-      </w:r>
-      <w:r>
-        <w:t>tenSP, s.tenloai FROM News  n</w:t>
-      </w:r>
-    </w:p>
-    <w:p>
-      <w:pPr>
-        <w:tabs>
-          <w:tab w:val="left" w:pos="1701"/>
-        </w:tabs>
-        <w:ind w:left="1440"/>
-      </w:pPr>
-      <w:r>
-        <w:tab/>
-      </w:r>
-      <w:r>
-        <w:tab/>
-      </w:r>
-      <w:r>
-        <w:tab/>
-      </w:r>
-      <w:r>
-        <w:tab/>
-      </w:r>
-      <w:r>
-        <w:tab/>
-        <w:t>JOIN SP s on n.idSP = s.idSP</w:t>
-      </w:r>
-    </w:p>
-    <w:p>
-      <w:pPr>
-        <w:tabs>
-          <w:tab w:val="left" w:pos="1701"/>
-        </w:tabs>
-        <w:ind w:left="1440"/>
-      </w:pPr>
-      <w:r>
-        <w:tab/>
-      </w:r>
-      <w:r>
-        <w:tab/>
-      </w:r>
-      <w:r>
-        <w:tab/>
-      </w:r>
-      <w:r>
-        <w:tab/>
-      </w:r>
-      <w:r>
-        <w:tab/>
-        <w:t>Where s.tenSP = ‘tên sản phẩm’;</w:t>
-      </w:r>
-    </w:p>
-    <w:p>
-      <w:pPr>
-        <w:pStyle w:val="ListParagraph"/>
-        <w:numPr>
-          <w:ilvl w:val="0"/>
-          <w:numId w:val="4"/>
-        </w:numPr>
-        <w:tabs>
-          <w:tab w:val="left" w:pos="1701"/>
-        </w:tabs>
-      </w:pPr>
-      <w:r>
-        <w:t xml:space="preserve">Trang </w:t>
-      </w:r>
-      <w:r>
-        <w:t xml:space="preserve">thông tin cá nhân (trangTTKhachHang.html): </w:t>
-      </w:r>
-    </w:p>
-    <w:p>
-      <w:pPr>
-        <w:pStyle w:val="ListParagraph"/>
-        <w:numPr>
-          <w:ilvl w:val="0"/>
-          <w:numId w:val="5"/>
-        </w:numPr>
-        <w:tabs>
-          <w:tab w:val="left" w:pos="1701"/>
-        </w:tabs>
-      </w:pPr>
-      <w:r>
-        <w:t>Mục đích: Trang dùng để hiển thị thông tin khách hàng từ đó có thể xem và sửa thông tin nếu muốn</w:t>
-      </w:r>
-      <w:r>
-        <w:t>. Ngoài ra còn có các lựa chọn khác như đổi mật khẩu hay đổi ảnh đại diện hoặc đăng xuất</w:t>
-      </w:r>
-    </w:p>
-    <w:p>
-      <w:pPr>
-        <w:pStyle w:val="ListParagraph"/>
-        <w:numPr>
-          <w:ilvl w:val="0"/>
-          <w:numId w:val="5"/>
-        </w:numPr>
-        <w:tabs>
-          <w:tab w:val="left" w:pos="1701"/>
-        </w:tabs>
-      </w:pPr>
-      <w:r>
-        <w:t>Chức năng:</w:t>
-      </w:r>
-    </w:p>
-    <w:p>
-      <w:pPr>
-        <w:pStyle w:val="ListParagraph"/>
-        <w:numPr>
-          <w:ilvl w:val="1"/>
-          <w:numId w:val="5"/>
-        </w:numPr>
-        <w:tabs>
-          <w:tab w:val="left" w:pos="1701"/>
-        </w:tabs>
-      </w:pPr>
-      <w:r>
-        <w:t>Xem thông tin:</w:t>
-      </w:r>
-    </w:p>
-    <w:p>
-      <w:pPr>
-        <w:pStyle w:val="ListParagraph"/>
-        <w:numPr>
-          <w:ilvl w:val="2"/>
-          <w:numId w:val="5"/>
-        </w:numPr>
-        <w:tabs>
-          <w:tab w:val="left" w:pos="1701"/>
-        </w:tabs>
-      </w:pPr>
-      <w:r>
-        <w:t>Mô ta giao diện là một form chứa các thông tin cơ bản của khách hàng cung cấp khách hàng có thể xem.</w:t>
-      </w:r>
-    </w:p>
-    <w:p>
-      <w:pPr>
-        <w:pStyle w:val="ListParagraph"/>
-        <w:numPr>
-          <w:ilvl w:val="2"/>
-          <w:numId w:val="5"/>
-        </w:numPr>
-        <w:tabs>
-          <w:tab w:val="left" w:pos="1701"/>
-        </w:tabs>
-      </w:pPr>
-      <w:r>
-        <w:lastRenderedPageBreak/>
         <w:t>Query:</w:t>
       </w:r>
     </w:p>
@@ -941,10 +954,7 @@
         <w:t xml:space="preserve">Join </w:t>
       </w:r>
       <w:r>
-        <w:t>LienKet</w:t>
-      </w:r>
-      <w:r>
-        <w:t xml:space="preserve"> </w:t>
+        <w:t xml:space="preserve">LienKet </w:t>
       </w:r>
       <w:r>
         <w:t>s on u.idLienKet = s.idLienKet</w:t>
@@ -1170,7 +1180,10 @@
         <w:ind w:left="3137"/>
       </w:pPr>
       <w:r>
-        <w:t>WHERE hoTen = ‘ họ ten người dùng’;</w:t>
+        <w:t>WHERE hoTen = ‘ họ ten người dùng’</w:t>
+      </w:r>
+      <w:r>
+        <w:t xml:space="preserve"> </w:t>
       </w:r>
     </w:p>
     <w:p>
@@ -1181,6 +1194,48 @@
         </w:tabs>
         <w:ind w:left="3137"/>
       </w:pPr>
+      <w:r>
+        <w:tab/>
+      </w:r>
+      <w:r>
+        <w:tab/>
+      </w:r>
+      <w:r>
+        <w:rPr>
+          <w:rStyle w:val="hljs-keyword"/>
+        </w:rPr>
+        <w:t>AND</w:t>
+      </w:r>
+      <w:r>
+        <w:t xml:space="preserve"> </w:t>
+      </w:r>
+      <w:r>
+        <w:rPr>
+          <w:rStyle w:val="hljs-string"/>
+        </w:rPr>
+        <w:t>'sdt mới'</w:t>
+      </w:r>
+      <w:r>
+        <w:t xml:space="preserve"> </w:t>
+      </w:r>
+      <w:r>
+        <w:rPr>
+          <w:rStyle w:val="hljs-keyword"/>
+        </w:rPr>
+        <w:t>LIKE</w:t>
+      </w:r>
+      <w:r>
+        <w:t xml:space="preserve"> </w:t>
+      </w:r>
+      <w:r>
+        <w:rPr>
+          <w:rStyle w:val="hljs-string"/>
+        </w:rPr>
+        <w:t>'%[^0-9]%'</w:t>
+      </w:r>
+      <w:r>
+        <w:t>;</w:t>
+      </w:r>
     </w:p>
     <w:p>
       <w:pPr>
@@ -1190,9 +1245,6 @@
         </w:tabs>
         <w:ind w:left="3137"/>
       </w:pPr>
-      <w:r>
-        <w:t xml:space="preserve">UPDATE Social </w:t>
-      </w:r>
     </w:p>
     <w:p>
       <w:pPr>
@@ -1203,6 +1255,24 @@
         <w:ind w:left="3137"/>
       </w:pPr>
       <w:r>
+        <w:t xml:space="preserve">UPDATE </w:t>
+      </w:r>
+      <w:r>
+        <w:t>LienKet</w:t>
+      </w:r>
+      <w:r>
+        <w:t xml:space="preserve"> </w:t>
+      </w:r>
+    </w:p>
+    <w:p>
+      <w:pPr>
+        <w:pStyle w:val="ListParagraph"/>
+        <w:tabs>
+          <w:tab w:val="left" w:pos="1701"/>
+        </w:tabs>
+        <w:ind w:left="3137"/>
+      </w:pPr>
+      <w:r>
         <w:t>SET duongLienKet = ‘mail hoặc facebook mới’,</w:t>
       </w:r>
     </w:p>
@@ -1253,7 +1323,117 @@
       </w:r>
       <w:r>
         <w:tab/>
-        <w:t>Where hoTen =’họ tên người dùng’);</w:t>
+        <w:t>Where hoTen =’họ tên người dùng’)</w:t>
+      </w:r>
+    </w:p>
+    <w:p>
+      <w:pPr>
+        <w:pStyle w:val="ListParagraph"/>
+        <w:tabs>
+          <w:tab w:val="left" w:pos="1701"/>
+        </w:tabs>
+        <w:ind w:left="5760"/>
+      </w:pPr>
+      <w:r>
+        <w:rPr>
+          <w:rStyle w:val="hljs-keyword"/>
+        </w:rPr>
+        <w:t>AND</w:t>
+      </w:r>
+      <w:r>
+        <w:t xml:space="preserve"> (</w:t>
+      </w:r>
+      <w:r>
+        <w:rPr>
+          <w:rStyle w:val="hljs-string"/>
+        </w:rPr>
+        <w:t>'mail hoặc facebook mới'</w:t>
+      </w:r>
+      <w:r>
+        <w:t xml:space="preserve"> </w:t>
+      </w:r>
+      <w:r>
+        <w:rPr>
+          <w:rStyle w:val="hljs-keyword"/>
+        </w:rPr>
+        <w:t>LIKE</w:t>
+      </w:r>
+      <w:r>
+        <w:t xml:space="preserve"> </w:t>
+      </w:r>
+      <w:r>
+        <w:t xml:space="preserve">   </w:t>
+      </w:r>
+      <w:r>
+        <w:rPr>
+          <w:rStyle w:val="hljs-string"/>
+        </w:rPr>
+        <w:t>'%.facebook.%'</w:t>
+      </w:r>
+      <w:r>
+        <w:t xml:space="preserve"> </w:t>
+      </w:r>
+    </w:p>
+    <w:p>
+      <w:pPr>
+        <w:tabs>
+          <w:tab w:val="left" w:pos="1701"/>
+        </w:tabs>
+        <w:ind w:left="3600"/>
+      </w:pPr>
+      <w:r>
+        <w:rPr>
+          <w:rStyle w:val="hljs-keyword"/>
+        </w:rPr>
+        <w:tab/>
+      </w:r>
+      <w:r>
+        <w:rPr>
+          <w:rStyle w:val="hljs-keyword"/>
+        </w:rPr>
+        <w:tab/>
+      </w:r>
+      <w:r>
+        <w:rPr>
+          <w:rStyle w:val="hljs-keyword"/>
+        </w:rPr>
+        <w:tab/>
+      </w:r>
+      <w:r>
+        <w:rPr>
+          <w:rStyle w:val="hljs-keyword"/>
+        </w:rPr>
+        <w:t>OR</w:t>
+      </w:r>
+      <w:r>
+        <w:t xml:space="preserve"> </w:t>
+      </w:r>
+      <w:r>
+        <w:rPr>
+          <w:rStyle w:val="hljs-string"/>
+        </w:rPr>
+        <w:t>'mail hoặc facebook mới'</w:t>
+      </w:r>
+      <w:r>
+        <w:t xml:space="preserve"> </w:t>
+      </w:r>
+      <w:r>
+        <w:rPr>
+          <w:rStyle w:val="hljs-keyword"/>
+        </w:rPr>
+        <w:t>LIKE</w:t>
+      </w:r>
+      <w:r>
+        <w:t xml:space="preserve"> </w:t>
+      </w:r>
+      <w:r>
+        <w:rPr>
+          <w:rStyle w:val="hljs-string"/>
+        </w:rPr>
+        <w:t>'%@gmail.%'</w:t>
+      </w:r>
+      <w:r>
+        <w:t>);</w:t>
       </w:r>
     </w:p>
     <w:p>
@@ -1328,6 +1508,7 @@
         </w:tabs>
       </w:pPr>
       <w:r>
+        <w:lastRenderedPageBreak/>
         <w:t>Mô tả: người dùng có thể chọn và mục đổi mật khẩu và điền các thông tin cơ bản như mật khẩu củ và điền mật khẩu mới và nhập lại mật khẩu mới. Mật khẩu củ để sever kiểm tra đúng mật khẩu không nếu của người dùng này không nếu đúng tới kiểm tra mật khẩu mới nhập lại có đúng với mật khẩu mới không nếu tất cả đều đúng thì lưu xuống còn không thì thông báo cho người dùng biết.</w:t>
       </w:r>
     </w:p>
@@ -1384,7 +1565,6 @@
         <w:ind w:left="2417"/>
       </w:pPr>
       <w:r>
-        <w:lastRenderedPageBreak/>
         <w:tab/>
         <w:t xml:space="preserve">UPDATE User </w:t>
       </w:r>
@@ -1696,7 +1876,7 @@
   <w:abstractNum w:abstractNumId="1" w15:restartNumberingAfterBreak="0">
     <w:nsid w:val="03BF5D97"/>
     <w:multiLevelType w:val="hybridMultilevel"/>
-    <w:tmpl w:val="519096B8"/>
+    <w:tmpl w:val="66E849E2"/>
     <w:lvl w:ilvl="0" w:tplc="BB7ADE52">
       <w:numFmt w:val="bullet"/>
       <w:lvlText w:val="-"/>
@@ -2512,6 +2692,231 @@
       <w:lvlJc w:val="left"/>
       <w:pPr>
         <w:ind w:left="7560" w:hanging="360"/>
+      </w:pPr>
+      <w:rPr>
+        <w:rFonts w:ascii="Wingdings" w:hAnsi="Wingdings" w:hint="default"/>
+      </w:rPr>
+    </w:lvl>
+  </w:abstractNum>
+  <w:abstractNum w:abstractNumId="9" w15:restartNumberingAfterBreak="0">
+    <w:nsid w:val="70C61CAF"/>
+    <w:multiLevelType w:val="hybridMultilevel"/>
+    <w:tmpl w:val="4C5254E0"/>
+    <w:lvl w:ilvl="0" w:tplc="85709A4A">
+      <w:start w:val="1"/>
+      <w:numFmt w:val="bullet"/>
+      <w:lvlText w:val=""/>
+      <w:lvlJc w:val="left"/>
+      <w:pPr>
+        <w:ind w:left="2160" w:hanging="360"/>
+      </w:pPr>
+      <w:rPr>
+        <w:rFonts w:ascii="Symbol" w:hAnsi="Symbol" w:hint="default"/>
+      </w:rPr>
+    </w:lvl>
+    <w:lvl w:ilvl="1" w:tplc="04090003" w:tentative="1">
+      <w:start w:val="1"/>
+      <w:numFmt w:val="bullet"/>
+      <w:lvlText w:val="o"/>
+      <w:lvlJc w:val="left"/>
+      <w:pPr>
+        <w:ind w:left="2880" w:hanging="360"/>
+      </w:pPr>
+      <w:rPr>
+        <w:rFonts w:ascii="Courier New" w:hAnsi="Courier New" w:cs="Courier New" w:hint="default"/>
+      </w:rPr>
+    </w:lvl>
+    <w:lvl w:ilvl="2" w:tplc="04090005" w:tentative="1">
+      <w:start w:val="1"/>
+      <w:numFmt w:val="bullet"/>
+      <w:lvlText w:val=""/>
+      <w:lvlJc w:val="left"/>
+      <w:pPr>
+        <w:ind w:left="3600" w:hanging="360"/>
+      </w:pPr>
+      <w:rPr>
+        <w:rFonts w:ascii="Wingdings" w:hAnsi="Wingdings" w:hint="default"/>
+      </w:rPr>
+    </w:lvl>
+    <w:lvl w:ilvl="3" w:tplc="04090001" w:tentative="1">
+      <w:start w:val="1"/>
+      <w:numFmt w:val="bullet"/>
+      <w:lvlText w:val=""/>
+      <w:lvlJc w:val="left"/>
+      <w:pPr>
+        <w:ind w:left="4320" w:hanging="360"/>
+      </w:pPr>
+      <w:rPr>
+        <w:rFonts w:ascii="Symbol" w:hAnsi="Symbol" w:hint="default"/>
+      </w:rPr>
+    </w:lvl>
+    <w:lvl w:ilvl="4" w:tplc="04090003" w:tentative="1">
+      <w:start w:val="1"/>
+      <w:numFmt w:val="bullet"/>
+      <w:lvlText w:val="o"/>
+      <w:lvlJc w:val="left"/>
+      <w:pPr>
+        <w:ind w:left="5040" w:hanging="360"/>
+      </w:pPr>
+      <w:rPr>
+        <w:rFonts w:ascii="Courier New" w:hAnsi="Courier New" w:cs="Courier New" w:hint="default"/>
+      </w:rPr>
+    </w:lvl>
+    <w:lvl w:ilvl="5" w:tplc="04090005" w:tentative="1">
+      <w:start w:val="1"/>
+      <w:numFmt w:val="bullet"/>
+      <w:lvlText w:val=""/>
+      <w:lvlJc w:val="left"/>
+      <w:pPr>
+        <w:ind w:left="5760" w:hanging="360"/>
+      </w:pPr>
+      <w:rPr>
+        <w:rFonts w:ascii="Wingdings" w:hAnsi="Wingdings" w:hint="default"/>
+      </w:rPr>
+    </w:lvl>
+    <w:lvl w:ilvl="6" w:tplc="04090001" w:tentative="1">
+      <w:start w:val="1"/>
+      <w:numFmt w:val="bullet"/>
+      <w:lvlText w:val=""/>
+      <w:lvlJc w:val="left"/>
+      <w:pPr>
+        <w:ind w:left="6480" w:hanging="360"/>
+      </w:pPr>
+      <w:rPr>
+        <w:rFonts w:ascii="Symbol" w:hAnsi="Symbol" w:hint="default"/>
+      </w:rPr>
+    </w:lvl>
+    <w:lvl w:ilvl="7" w:tplc="04090003" w:tentative="1">
+      <w:start w:val="1"/>
+      <w:numFmt w:val="bullet"/>
+      <w:lvlText w:val="o"/>
+      <w:lvlJc w:val="left"/>
+      <w:pPr>
+        <w:ind w:left="7200" w:hanging="360"/>
+      </w:pPr>
+      <w:rPr>
+        <w:rFonts w:ascii="Courier New" w:hAnsi="Courier New" w:cs="Courier New" w:hint="default"/>
+      </w:rPr>
+    </w:lvl>
+    <w:lvl w:ilvl="8" w:tplc="04090005" w:tentative="1">
+      <w:start w:val="1"/>
+      <w:numFmt w:val="bullet"/>
+      <w:lvlText w:val=""/>
+      <w:lvlJc w:val="left"/>
+      <w:pPr>
+        <w:ind w:left="7920" w:hanging="360"/>
+      </w:pPr>
+      <w:rPr>
+        <w:rFonts w:ascii="Wingdings" w:hAnsi="Wingdings" w:hint="default"/>
+      </w:rPr>
+    </w:lvl>
+  </w:abstractNum>
+  <w:abstractNum w:abstractNumId="10" w15:restartNumberingAfterBreak="0">
+    <w:nsid w:val="770425DB"/>
+    <w:multiLevelType w:val="hybridMultilevel"/>
+    <w:tmpl w:val="858CD2C6"/>
+    <w:lvl w:ilvl="0" w:tplc="FFFFFFFF">
+      <w:numFmt w:val="bullet"/>
+      <w:lvlText w:val="-"/>
+      <w:lvlJc w:val="left"/>
+      <w:pPr>
+        <w:ind w:left="1440" w:hanging="360"/>
+      </w:pPr>
+      <w:rPr>
+        <w:rFonts w:ascii="Calibri" w:eastAsiaTheme="minorHAnsi" w:hAnsi="Calibri" w:cs="Calibri" w:hint="default"/>
+      </w:rPr>
+    </w:lvl>
+    <w:lvl w:ilvl="1" w:tplc="042A0003">
+      <w:start w:val="1"/>
+      <w:numFmt w:val="bullet"/>
+      <w:lvlText w:val="o"/>
+      <w:lvlJc w:val="left"/>
+      <w:pPr>
+        <w:ind w:left="2160" w:hanging="360"/>
+      </w:pPr>
+      <w:rPr>
+        <w:rFonts w:ascii="Courier New" w:hAnsi="Courier New" w:cs="Courier New" w:hint="default"/>
+      </w:rPr>
+    </w:lvl>
+    <w:lvl w:ilvl="2" w:tplc="FFFFFFFF">
+      <w:start w:val="1"/>
+      <w:numFmt w:val="bullet"/>
+      <w:lvlText w:val="o"/>
+      <w:lvlJc w:val="left"/>
+      <w:pPr>
+        <w:ind w:left="2880" w:hanging="360"/>
+      </w:pPr>
+      <w:rPr>
+        <w:rFonts w:ascii="Courier New" w:hAnsi="Courier New" w:cs="Courier New" w:hint="default"/>
+      </w:rPr>
+    </w:lvl>
+    <w:lvl w:ilvl="3" w:tplc="FFFFFFFF">
+      <w:start w:val="1"/>
+      <w:numFmt w:val="bullet"/>
+      <w:lvlText w:val=""/>
+      <w:lvlJc w:val="left"/>
+      <w:pPr>
+        <w:ind w:left="3600" w:hanging="360"/>
+      </w:pPr>
+      <w:rPr>
+        <w:rFonts w:ascii="Symbol" w:hAnsi="Symbol" w:hint="default"/>
+      </w:rPr>
+    </w:lvl>
+    <w:lvl w:ilvl="4" w:tplc="FFFFFFFF" w:tentative="1">
+      <w:start w:val="1"/>
+      <w:numFmt w:val="bullet"/>
+      <w:lvlText w:val="o"/>
+      <w:lvlJc w:val="left"/>
+      <w:pPr>
+        <w:ind w:left="4320" w:hanging="360"/>
+      </w:pPr>
+      <w:rPr>
+        <w:rFonts w:ascii="Courier New" w:hAnsi="Courier New" w:cs="Courier New" w:hint="default"/>
+      </w:rPr>
+    </w:lvl>
+    <w:lvl w:ilvl="5" w:tplc="FFFFFFFF" w:tentative="1">
+      <w:start w:val="1"/>
+      <w:numFmt w:val="bullet"/>
+      <w:lvlText w:val=""/>
+      <w:lvlJc w:val="left"/>
+      <w:pPr>
+        <w:ind w:left="5040" w:hanging="360"/>
+      </w:pPr>
+      <w:rPr>
+        <w:rFonts w:ascii="Wingdings" w:hAnsi="Wingdings" w:hint="default"/>
+      </w:rPr>
+    </w:lvl>
+    <w:lvl w:ilvl="6" w:tplc="FFFFFFFF" w:tentative="1">
+      <w:start w:val="1"/>
+      <w:numFmt w:val="bullet"/>
+      <w:lvlText w:val=""/>
+      <w:lvlJc w:val="left"/>
+      <w:pPr>
+        <w:ind w:left="5760" w:hanging="360"/>
+      </w:pPr>
+      <w:rPr>
+        <w:rFonts w:ascii="Symbol" w:hAnsi="Symbol" w:hint="default"/>
+      </w:rPr>
+    </w:lvl>
+    <w:lvl w:ilvl="7" w:tplc="FFFFFFFF" w:tentative="1">
+      <w:start w:val="1"/>
+      <w:numFmt w:val="bullet"/>
+      <w:lvlText w:val="o"/>
+      <w:lvlJc w:val="left"/>
+      <w:pPr>
+        <w:ind w:left="6480" w:hanging="360"/>
+      </w:pPr>
+      <w:rPr>
+        <w:rFonts w:ascii="Courier New" w:hAnsi="Courier New" w:cs="Courier New" w:hint="default"/>
+      </w:rPr>
+    </w:lvl>
+    <w:lvl w:ilvl="8" w:tplc="FFFFFFFF" w:tentative="1">
+      <w:start w:val="1"/>
+      <w:numFmt w:val="bullet"/>
+      <w:lvlText w:val=""/>
+      <w:lvlJc w:val="left"/>
+      <w:pPr>
+        <w:ind w:left="7200" w:hanging="360"/>
       </w:pPr>
       <w:rPr>
         <w:rFonts w:ascii="Wingdings" w:hAnsi="Wingdings" w:hint="default"/>
@@ -2544,6 +2949,12 @@
   </w:num>
   <w:num w:numId="9" w16cid:durableId="405736203">
     <w:abstractNumId w:val="6"/>
+  </w:num>
+  <w:num w:numId="10" w16cid:durableId="2081753790">
+    <w:abstractNumId w:val="10"/>
+  </w:num>
+  <w:num w:numId="11" w16cid:durableId="981731918">
+    <w:abstractNumId w:val="9"/>
   </w:num>
 </w:numbering>
 </file>
@@ -2987,6 +3398,21 @@
       <w:contextualSpacing/>
     </w:pPr>
   </w:style>
+  <w:style w:type="character" w:customStyle="1" w:styleId="hljs-keyword">
+    <w:name w:val="hljs-keyword"/>
+    <w:basedOn w:val="DefaultParagraphFont"/>
+    <w:rsid w:val="006343BB"/>
+  </w:style>
+  <w:style w:type="character" w:customStyle="1" w:styleId="hljs-string">
+    <w:name w:val="hljs-string"/>
+    <w:basedOn w:val="DefaultParagraphFont"/>
+    <w:rsid w:val="006343BB"/>
+  </w:style>
+  <w:style w:type="character" w:customStyle="1" w:styleId="hljs-comment">
+    <w:name w:val="hljs-comment"/>
+    <w:basedOn w:val="DefaultParagraphFont"/>
+    <w:rsid w:val="009F0482"/>
+  </w:style>
 </w:styles>
 </file>
 

</xml_diff>